<commit_message>
Corrected PPOS[*] (no finer categories) and minor formatting issues.
</commit_message>
<xml_diff>
--- a/scriptorium_tagset_documentation_1.1.2_2015.4.22.docx
+++ b/scriptorium_tagset_documentation_1.1.2_2015.4.22.docx
@@ -1,6 +1,6 @@
 
 <file path=word/document.xml><?xml version="1.0" encoding="utf-8"?>
-<w:document xmlns:wpc="http://schemas.microsoft.com/office/word/2010/wordprocessingCanvas" xmlns:mo="http://schemas.microsoft.com/office/mac/office/2008/main" xmlns:mc="http://schemas.openxmlformats.org/markup-compatibility/2006" xmlns:mv="urn:schemas-microsoft-com:mac:vml" xmlns:o="urn:schemas-microsoft-com:office:office" xmlns:r="http://schemas.openxmlformats.org/officeDocument/2006/relationships" xmlns:m="http://schemas.openxmlformats.org/officeDocument/2006/math" xmlns:v="urn:schemas-microsoft-com:vml" xmlns:wp14="http://schemas.microsoft.com/office/word/2010/wordprocessingDrawing" xmlns:wp="http://schemas.openxmlformats.org/drawingml/2006/wordprocessingDrawing" xmlns:w10="urn:schemas-microsoft-com:office:word" xmlns:w="http://schemas.openxmlformats.org/wordprocessingml/2006/main" xmlns:w14="http://schemas.microsoft.com/office/word/2010/wordml" xmlns:wpg="http://schemas.microsoft.com/office/word/2010/wordprocessingGroup" xmlns:wpi="http://schemas.microsoft.com/office/word/2010/wordprocessingInk" xmlns:wne="http://schemas.microsoft.com/office/word/2006/wordml" xmlns:wps="http://schemas.microsoft.com/office/word/2010/wordprocessingShape" mc:Ignorable="w14 wp14">
+<w:document xmlns:wpc="http://schemas.microsoft.com/office/word/2010/wordprocessingCanvas" xmlns:mc="http://schemas.openxmlformats.org/markup-compatibility/2006" xmlns:o="urn:schemas-microsoft-com:office:office" xmlns:r="http://schemas.openxmlformats.org/officeDocument/2006/relationships" xmlns:m="http://schemas.openxmlformats.org/officeDocument/2006/math" xmlns:v="urn:schemas-microsoft-com:vml" xmlns:wp14="http://schemas.microsoft.com/office/word/2010/wordprocessingDrawing" xmlns:wp="http://schemas.openxmlformats.org/drawingml/2006/wordprocessingDrawing" xmlns:w10="urn:schemas-microsoft-com:office:word" xmlns:w="http://schemas.openxmlformats.org/wordprocessingml/2006/main" xmlns:w14="http://schemas.microsoft.com/office/word/2010/wordml" xmlns:wpg="http://schemas.microsoft.com/office/word/2010/wordprocessingGroup" xmlns:wpi="http://schemas.microsoft.com/office/word/2010/wordprocessingInk" xmlns:wne="http://schemas.microsoft.com/office/word/2006/wordml" xmlns:wps="http://schemas.microsoft.com/office/word/2010/wordprocessingShape" mc:Ignorable="w14 wp14">
   <w:body>
     <w:p>
       <w:pPr>
@@ -10,10 +10,23 @@
         <w:t xml:space="preserve">SCRIPTORIUM </w:t>
       </w:r>
       <w:r>
-        <w:t xml:space="preserve">Part-of-Speech Tagsets for </w:t>
-      </w:r>
-      <w:r>
-        <w:t xml:space="preserve">Sahidic </w:t>
+        <w:t xml:space="preserve">Part-of-Speech </w:t>
+      </w:r>
+      <w:proofErr w:type="spellStart"/>
+      <w:r>
+        <w:t>Tagsets</w:t>
+      </w:r>
+      <w:proofErr w:type="spellEnd"/>
+      <w:r>
+        <w:t xml:space="preserve"> for </w:t>
+      </w:r>
+      <w:proofErr w:type="spellStart"/>
+      <w:r>
+        <w:t>Sahidic</w:t>
+      </w:r>
+      <w:proofErr w:type="spellEnd"/>
+      <w:r>
+        <w:t xml:space="preserve"> </w:t>
       </w:r>
       <w:r>
         <w:t>Coptic</w:t>
@@ -22,57 +35,34 @@
     <w:p>
       <w:pPr>
         <w:spacing w:after="0"/>
-        <w:rPr>
-          <w:lang w:val="de-DE"/>
-        </w:rPr>
-      </w:pPr>
-      <w:r>
-        <w:rPr>
-          <w:lang w:val="de-DE"/>
-        </w:rPr>
+      </w:pPr>
+      <w:r>
         <w:t>Amir Zeldes</w:t>
       </w:r>
       <w:r>
         <w:rPr>
           <w:vertAlign w:val="superscript"/>
-          <w:lang w:val="de-DE"/>
         </w:rPr>
         <w:t>1</w:t>
       </w:r>
       <w:r>
-        <w:rPr>
-          <w:lang w:val="de-DE"/>
-        </w:rPr>
         <w:t xml:space="preserve"> &amp; </w:t>
       </w:r>
       <w:r>
-        <w:rPr>
-          <w:lang w:val="de-DE"/>
-        </w:rPr>
         <w:t>Caroline</w:t>
       </w:r>
       <w:r>
-        <w:rPr>
-          <w:lang w:val="de-DE"/>
-        </w:rPr>
         <w:t xml:space="preserve"> </w:t>
       </w:r>
       <w:r>
-        <w:rPr>
-          <w:lang w:val="de-DE"/>
-        </w:rPr>
         <w:t xml:space="preserve">T. </w:t>
       </w:r>
       <w:r>
-        <w:rPr>
-          <w:lang w:val="de-DE"/>
-        </w:rPr>
         <w:t>Schroeder</w:t>
       </w:r>
       <w:r>
         <w:rPr>
           <w:vertAlign w:val="superscript"/>
-          <w:lang w:val="de-DE"/>
         </w:rPr>
         <w:t>2</w:t>
       </w:r>
@@ -83,7 +73,6 @@
         <w:rPr>
           <w:sz w:val="20"/>
           <w:szCs w:val="18"/>
-          <w:lang w:val="de-DE"/>
         </w:rPr>
       </w:pPr>
     </w:p>
@@ -93,14 +82,12 @@
         <w:rPr>
           <w:sz w:val="20"/>
           <w:szCs w:val="18"/>
-          <w:lang w:val="de-DE"/>
         </w:rPr>
       </w:pPr>
       <w:r>
         <w:rPr>
           <w:sz w:val="20"/>
           <w:szCs w:val="18"/>
-          <w:lang w:val="de-DE"/>
         </w:rPr>
         <w:t xml:space="preserve">1. </w:t>
       </w:r>
@@ -108,7 +95,6 @@
         <w:rPr>
           <w:sz w:val="20"/>
           <w:szCs w:val="18"/>
-          <w:lang w:val="de-DE"/>
         </w:rPr>
         <w:t>Georgetown University</w:t>
       </w:r>
@@ -169,6 +155,8 @@
         </w:rPr>
         <w:t>2</w:t>
       </w:r>
+      <w:bookmarkStart w:id="0" w:name="_GoBack"/>
+      <w:bookmarkEnd w:id="0"/>
       <w:r>
         <w:rPr>
           <w:i/>
@@ -230,7 +218,15 @@
         <w:jc w:val="both"/>
       </w:pPr>
       <w:r>
-        <w:t>This document details guidelines for part-of-speech tagging Sahidic Coptic according to the SCRIPTORIUM project scheme. The tagging procedure assumes the text has already been normalized to the orthography and morpheme based segmentation described in the SCRIP</w:t>
+        <w:t xml:space="preserve">This document details guidelines for part-of-speech tagging </w:t>
+      </w:r>
+      <w:proofErr w:type="spellStart"/>
+      <w:r>
+        <w:t>Sahidic</w:t>
+      </w:r>
+      <w:proofErr w:type="spellEnd"/>
+      <w:r>
+        <w:t xml:space="preserve"> Coptic according to the SCRIPTORIUM project scheme. The tagging procedure assumes the text has already been normalized to the orthography and morpheme based segmentation described in the SCRIP</w:t>
       </w:r>
       <w:r>
         <w:t>TORIUM tokenization guidelines, which are closely related to the conventions found in Layton’s (</w:t>
@@ -245,8 +241,13 @@
         <w:t xml:space="preserve"> </w:t>
       </w:r>
       <w:r>
-        <w:t>In case of doubt we refer to Layton (2004) as well as Shisha-Halevy (1988).</w:t>
-      </w:r>
+        <w:t xml:space="preserve">In case of doubt we refer to Layton (2004) as well as </w:t>
+      </w:r>
+      <w:proofErr w:type="gramStart"/>
+      <w:r>
+        <w:t>Shisha-Halevy (1988).</w:t>
+      </w:r>
+      <w:proofErr w:type="gramEnd"/>
     </w:p>
     <w:p>
       <w:pPr>
@@ -268,7 +269,15 @@
         <w:t>Additionally, the project is using the CMCL lexicon</w:t>
       </w:r>
       <w:r>
-        <w:t>, kindly provided by Prof. Tito Orlandi,</w:t>
+        <w:t xml:space="preserve">, kindly provided by Prof. Tito </w:t>
+      </w:r>
+      <w:proofErr w:type="spellStart"/>
+      <w:r>
+        <w:t>Orlandi</w:t>
+      </w:r>
+      <w:proofErr w:type="spellEnd"/>
+      <w:r>
+        <w:t>,</w:t>
       </w:r>
       <w:r>
         <w:t xml:space="preserve"> </w:t>
@@ -293,20 +302,65 @@
         <w:jc w:val="both"/>
       </w:pPr>
       <w:r>
-        <w:t xml:space="preserve">There are two proposed tagsets, a coarse tagset with fewer tags for projects wishing to save </w:t>
+        <w:t xml:space="preserve">There are two proposed </w:t>
+      </w:r>
+      <w:proofErr w:type="spellStart"/>
+      <w:r>
+        <w:t>tagsets</w:t>
+      </w:r>
+      <w:proofErr w:type="spellEnd"/>
+      <w:r>
+        <w:t xml:space="preserve">, a coarse </w:t>
+      </w:r>
+      <w:proofErr w:type="spellStart"/>
+      <w:r>
+        <w:t>tagset</w:t>
+      </w:r>
+      <w:proofErr w:type="spellEnd"/>
+      <w:r>
+        <w:t xml:space="preserve"> with fewer tags for projects wishing to save </w:t>
       </w:r>
       <w:r>
         <w:t xml:space="preserve">annotation </w:t>
       </w:r>
       <w:r>
-        <w:t>time, and a finer tagset with more detailed subcategories for some of the coarse grained tags</w:t>
-      </w:r>
-      <w:r>
-        <w:t>, which is also expected to yield lower accuracy in automatic tagging</w:t>
-      </w:r>
-      <w:r>
-        <w:t>. Links to the latest training models are provided from the SCRIPTORIUM website and have been tested and developed using the freely available TreeTagger (Schmid</w:t>
-      </w:r>
+        <w:t xml:space="preserve">time, and a finer </w:t>
+      </w:r>
+      <w:proofErr w:type="spellStart"/>
+      <w:r>
+        <w:t>tagset</w:t>
+      </w:r>
+      <w:proofErr w:type="spellEnd"/>
+      <w:r>
+        <w:t xml:space="preserve"> with more detailed subcategories for some of the coarse grained tags</w:t>
+      </w:r>
+      <w:r>
+        <w:t xml:space="preserve">, which </w:t>
+      </w:r>
+      <w:proofErr w:type="gramStart"/>
+      <w:r>
+        <w:t>is</w:t>
+      </w:r>
+      <w:proofErr w:type="gramEnd"/>
+      <w:r>
+        <w:t xml:space="preserve"> also expected to yield lower accuracy in automatic tagging</w:t>
+      </w:r>
+      <w:r>
+        <w:t xml:space="preserve">. Links to the latest training models are provided from the SCRIPTORIUM website and have been tested and developed using the freely available </w:t>
+      </w:r>
+      <w:proofErr w:type="spellStart"/>
+      <w:r>
+        <w:t>TreeTagger</w:t>
+      </w:r>
+      <w:proofErr w:type="spellEnd"/>
+      <w:r>
+        <w:t xml:space="preserve"> (</w:t>
+      </w:r>
+      <w:proofErr w:type="spellStart"/>
+      <w:r>
+        <w:t>Schmid</w:t>
+      </w:r>
+      <w:proofErr w:type="spellEnd"/>
       <w:r>
         <w:t xml:space="preserve"> 1994</w:t>
       </w:r>
@@ -332,19 +386,37 @@
       <w:pPr>
         <w:pStyle w:val="Heading2"/>
       </w:pPr>
+      <w:proofErr w:type="spellStart"/>
       <w:r>
         <w:t>Tagsets</w:t>
       </w:r>
+      <w:proofErr w:type="spellEnd"/>
     </w:p>
     <w:p>
       <w:pPr>
         <w:jc w:val="both"/>
       </w:pPr>
       <w:r>
-        <w:t>The two tagsets described below</w:t>
-      </w:r>
-      <w:r>
-        <w:t xml:space="preserve"> are compatible with each other in that the fine-grained tagset uses the same </w:t>
+        <w:t xml:space="preserve">The two </w:t>
+      </w:r>
+      <w:proofErr w:type="spellStart"/>
+      <w:r>
+        <w:t>tagsets</w:t>
+      </w:r>
+      <w:proofErr w:type="spellEnd"/>
+      <w:r>
+        <w:t xml:space="preserve"> described below</w:t>
+      </w:r>
+      <w:r>
+        <w:t xml:space="preserve"> are compatible with each other in that the fine-grained </w:t>
+      </w:r>
+      <w:proofErr w:type="spellStart"/>
+      <w:r>
+        <w:t>tagset</w:t>
+      </w:r>
+      <w:proofErr w:type="spellEnd"/>
+      <w:r>
+        <w:t xml:space="preserve"> uses the same </w:t>
       </w:r>
       <w:r>
         <w:t>overarching categories of the coarse one, but with further categories distinguished</w:t>
@@ -394,7 +466,15 @@
         <w:t>not</w:t>
       </w:r>
       <w:r>
-        <w:t xml:space="preserve"> part of the tag within the course-grained tagset).</w:t>
+        <w:t xml:space="preserve"> part of the tag within the course-grained </w:t>
+      </w:r>
+      <w:proofErr w:type="spellStart"/>
+      <w:r>
+        <w:t>tagset</w:t>
+      </w:r>
+      <w:proofErr w:type="spellEnd"/>
+      <w:r>
+        <w:t>).</w:t>
       </w:r>
     </w:p>
     <w:p>
@@ -409,7 +489,15 @@
         <w:jc w:val="both"/>
       </w:pPr>
       <w:r>
-        <w:t xml:space="preserve">Additionally, both tagsets admit certain cases where a single form contains two categories and must therefore be assigned two tags. This results in special underscore separated </w:t>
+        <w:t xml:space="preserve">Additionally, both </w:t>
+      </w:r>
+      <w:proofErr w:type="spellStart"/>
+      <w:r>
+        <w:t>tagsets</w:t>
+      </w:r>
+      <w:proofErr w:type="spellEnd"/>
+      <w:r>
+        <w:t xml:space="preserve"> admit certain cases where a single form contains two categories and must therefore be assigned two tags. This results in special underscore separated </w:t>
       </w:r>
       <w:r>
         <w:rPr>
@@ -427,8 +515,13 @@
         <w:pStyle w:val="Heading3"/>
       </w:pPr>
       <w:r>
-        <w:t>Coarse-Grained Tagset</w:t>
-      </w:r>
+        <w:t xml:space="preserve">Coarse-Grained </w:t>
+      </w:r>
+      <w:proofErr w:type="spellStart"/>
+      <w:r>
+        <w:t>Tagset</w:t>
+      </w:r>
+      <w:proofErr w:type="spellEnd"/>
     </w:p>
     <w:p>
       <w:pPr>
@@ -522,11 +615,33 @@
         </w:rPr>
         <w:tab/>
       </w:r>
+      <w:proofErr w:type="spellStart"/>
       <w:r>
         <w:rPr>
           <w:lang w:val="it-IT"/>
         </w:rPr>
-        <w:t>Auxiliary tripartite base</w:t>
+        <w:t>Auxiliary</w:t>
+      </w:r>
+      <w:proofErr w:type="spellEnd"/>
+      <w:r>
+        <w:rPr>
+          <w:lang w:val="it-IT"/>
+        </w:rPr>
+        <w:t xml:space="preserve"> </w:t>
+      </w:r>
+      <w:proofErr w:type="gramStart"/>
+      <w:r>
+        <w:rPr>
+          <w:lang w:val="it-IT"/>
+        </w:rPr>
+        <w:t>tripartite</w:t>
+      </w:r>
+      <w:proofErr w:type="gramEnd"/>
+      <w:r>
+        <w:rPr>
+          <w:lang w:val="it-IT"/>
+        </w:rPr>
+        <w:t xml:space="preserve"> base</w:t>
       </w:r>
       <w:r>
         <w:rPr>
@@ -990,8 +1105,29 @@
           <w:lang w:val="fr-FR"/>
         </w:rPr>
         <w:tab/>
-        <w:t>Foreign material</w:t>
-      </w:r>
+      </w:r>
+      <w:proofErr w:type="spellStart"/>
+      <w:r>
+        <w:rPr>
+          <w:lang w:val="fr-FR"/>
+        </w:rPr>
+        <w:t>Foreign</w:t>
+      </w:r>
+      <w:proofErr w:type="spellEnd"/>
+      <w:r>
+        <w:rPr>
+          <w:lang w:val="fr-FR"/>
+        </w:rPr>
+        <w:t xml:space="preserve"> </w:t>
+      </w:r>
+      <w:proofErr w:type="spellStart"/>
+      <w:r>
+        <w:rPr>
+          <w:lang w:val="fr-FR"/>
+        </w:rPr>
+        <w:t>material</w:t>
+      </w:r>
+      <w:proofErr w:type="spellEnd"/>
       <w:r>
         <w:rPr>
           <w:lang w:val="fr-FR"/>
@@ -1102,14 +1238,30 @@
           <w:rFonts w:ascii="Antinoou" w:eastAsia="Arial Unicode MS" w:hAnsi="Antinoou" w:cs="Arial Unicode MS"/>
           <w:lang w:val="co-FR"/>
         </w:rPr>
-        <w:t>ⲧⲏⲣ</w:t>
-      </w:r>
-      <w:r>
-        <w:rPr>
-          <w:rFonts w:ascii="Antinoou" w:eastAsia="Arial Unicode MS" w:hAnsi="Antinoou" w:cs="Arial Unicode MS"/>
-          <w:lang w:val="co-FR"/>
-        </w:rPr>
-        <w:t xml:space="preserve">[ϥ], ϩⲱⲱ[ⲧ], </w:t>
+        <w:t>ⲧⲏ</w:t>
+      </w:r>
+      <w:proofErr w:type="gramStart"/>
+      <w:r>
+        <w:rPr>
+          <w:rFonts w:ascii="Antinoou" w:eastAsia="Arial Unicode MS" w:hAnsi="Antinoou" w:cs="Arial Unicode MS"/>
+          <w:lang w:val="co-FR"/>
+        </w:rPr>
+        <w:t>ⲣ</w:t>
+      </w:r>
+      <w:r>
+        <w:rPr>
+          <w:rFonts w:ascii="Antinoou" w:eastAsia="Arial Unicode MS" w:hAnsi="Antinoou" w:cs="Arial Unicode MS"/>
+          <w:lang w:val="co-FR"/>
+        </w:rPr>
+        <w:t>[</w:t>
+      </w:r>
+      <w:proofErr w:type="gramEnd"/>
+      <w:r>
+        <w:rPr>
+          <w:rFonts w:ascii="Antinoou" w:eastAsia="Arial Unicode MS" w:hAnsi="Antinoou" w:cs="Arial Unicode MS"/>
+          <w:lang w:val="co-FR"/>
+        </w:rPr>
+        <w:t xml:space="preserve">ϥ], ϩⲱⲱ[ⲧ], </w:t>
       </w:r>
       <w:r>
         <w:rPr>
@@ -1459,11 +1611,16 @@
           <w:lang w:val="co-FR"/>
         </w:rPr>
       </w:pPr>
+      <w:proofErr w:type="gramStart"/>
       <w:r>
         <w:t>PPER</w:t>
       </w:r>
       <w:r>
-        <w:t>[*]</w:t>
+        <w:t>[</w:t>
+      </w:r>
+      <w:proofErr w:type="gramEnd"/>
+      <w:r>
+        <w:t>*]</w:t>
       </w:r>
       <w:r>
         <w:tab/>
@@ -1696,12 +1853,14 @@
         </w:rPr>
         <w:tab/>
       </w:r>
+      <w:proofErr w:type="spellStart"/>
       <w:r>
         <w:rPr>
           <w:lang w:val="fr-FR"/>
         </w:rPr>
         <w:t>Particle</w:t>
       </w:r>
+      <w:proofErr w:type="spellEnd"/>
       <w:r>
         <w:rPr>
           <w:lang w:val="fr-FR"/>
@@ -1777,6 +1936,7 @@
       <w:pPr>
         <w:spacing w:after="0" w:line="240" w:lineRule="auto"/>
       </w:pPr>
+      <w:proofErr w:type="gramStart"/>
       <w:r>
         <w:t>PUNCT</w:t>
       </w:r>
@@ -1794,7 +1954,11 @@
         <w:tab/>
       </w:r>
       <w:r>
-        <w:t xml:space="preserve">. , </w:t>
+        <w:t>.</w:t>
+      </w:r>
+      <w:proofErr w:type="gramEnd"/>
+      <w:r>
+        <w:t xml:space="preserve"> , </w:t>
       </w:r>
       <w:r>
         <w:t>·</w:t>
@@ -1815,7 +1979,14 @@
       </w:r>
       <w:r>
         <w:tab/>
-        <w:t>Unknown morph, lacuna</w:t>
+      </w:r>
+      <w:proofErr w:type="spellStart"/>
+      <w:r>
+        <w:t>Unknown</w:t>
+      </w:r>
+      <w:proofErr w:type="spellEnd"/>
+      <w:r>
+        <w:t xml:space="preserve"> morph, lacuna</w:t>
       </w:r>
       <w:r>
         <w:tab/>
@@ -1830,7 +2001,14 @@
         <w:rPr>
           <w:rFonts w:ascii="Antinoou" w:eastAsia="Arial Unicode MS" w:hAnsi="Antinoou" w:cs="Arial Unicode MS"/>
         </w:rPr>
-        <w:t xml:space="preserve">_ _ _, </w:t>
+        <w:t xml:space="preserve">_ _ </w:t>
+      </w:r>
+      <w:proofErr w:type="gramStart"/>
+      <w:r>
+        <w:rPr>
+          <w:rFonts w:ascii="Antinoou" w:eastAsia="Arial Unicode MS" w:hAnsi="Antinoou" w:cs="Arial Unicode MS"/>
+        </w:rPr>
+        <w:t xml:space="preserve">_, </w:t>
       </w:r>
       <w:r>
         <w:rPr>
@@ -1838,6 +2016,7 @@
         </w:rPr>
         <w:t>…</w:t>
       </w:r>
+      <w:proofErr w:type="gramEnd"/>
     </w:p>
     <w:p>
       <w:pPr>
@@ -1847,6 +2026,7 @@
           <w:lang w:val="co-FR"/>
         </w:rPr>
       </w:pPr>
+      <w:proofErr w:type="gramStart"/>
       <w:r>
         <w:rPr>
           <w:rFonts w:asciiTheme="majorBidi" w:hAnsiTheme="majorBidi" w:cstheme="majorBidi"/>
@@ -1859,6 +2039,7 @@
         </w:rPr>
         <w:t>[</w:t>
       </w:r>
+      <w:proofErr w:type="gramEnd"/>
       <w:r>
         <w:rPr>
           <w:rFonts w:asciiTheme="majorBidi" w:eastAsia="Arial Unicode MS" w:hAnsiTheme="majorBidi" w:cstheme="majorBidi"/>
@@ -1974,8 +2155,13 @@
         <w:pStyle w:val="Heading3"/>
       </w:pPr>
       <w:r>
-        <w:t>Fine-Grained Tagset</w:t>
-      </w:r>
+        <w:t xml:space="preserve">Fine-Grained </w:t>
+      </w:r>
+      <w:proofErr w:type="spellStart"/>
+      <w:r>
+        <w:t>Tagset</w:t>
+      </w:r>
+      <w:proofErr w:type="spellEnd"/>
     </w:p>
     <w:p>
       <w:pPr>
@@ -2114,6 +2300,7 @@
           <w:i/>
           <w:iCs/>
         </w:rPr>
+        <w:lastRenderedPageBreak/>
         <w:t>AJUS</w:t>
       </w:r>
     </w:p>
@@ -2130,7 +2317,6 @@
           <w:i/>
           <w:iCs/>
         </w:rPr>
-        <w:lastRenderedPageBreak/>
         <w:t>ALIM</w:t>
       </w:r>
     </w:p>
@@ -2211,6 +2397,7 @@
           <w:i/>
           <w:iCs/>
         </w:rPr>
+        <w:lastRenderedPageBreak/>
         <w:t>ANY</w:t>
       </w:r>
     </w:p>
@@ -2227,7 +2414,6 @@
           <w:i/>
           <w:iCs/>
         </w:rPr>
-        <w:lastRenderedPageBreak/>
         <w:t>AOPT</w:t>
       </w:r>
       <w:r>
@@ -2298,6 +2484,7 @@
           <w:i/>
           <w:iCs/>
         </w:rPr>
+        <w:lastRenderedPageBreak/>
         <w:t>CFOC</w:t>
       </w:r>
     </w:p>
@@ -2322,7 +2509,6 @@
         <w:spacing w:after="0" w:line="240" w:lineRule="auto"/>
       </w:pPr>
       <w:r>
-        <w:lastRenderedPageBreak/>
         <w:t>CONJ</w:t>
       </w:r>
     </w:p>
@@ -2369,84 +2555,44 @@
     <w:p>
       <w:pPr>
         <w:spacing w:after="0" w:line="240" w:lineRule="auto"/>
-      </w:pPr>
-      <w:r>
+        <w:rPr>
+          <w:lang w:val="de-DE"/>
+        </w:rPr>
+      </w:pPr>
+      <w:r>
+        <w:rPr>
+          <w:lang w:val="de-DE"/>
+        </w:rPr>
         <w:t>IMOD</w:t>
       </w:r>
     </w:p>
     <w:p>
       <w:pPr>
         <w:spacing w:after="0" w:line="240" w:lineRule="auto"/>
-      </w:pPr>
-      <w:r>
+        <w:rPr>
+          <w:lang w:val="de-DE"/>
+        </w:rPr>
+      </w:pPr>
+      <w:r>
+        <w:rPr>
+          <w:lang w:val="de-DE"/>
+        </w:rPr>
         <w:t>N</w:t>
       </w:r>
     </w:p>
     <w:p>
       <w:pPr>
         <w:spacing w:after="0" w:line="240" w:lineRule="auto"/>
-      </w:pPr>
-      <w:r>
+        <w:rPr>
+          <w:lang w:val="de-DE"/>
+        </w:rPr>
+      </w:pPr>
+      <w:r>
+        <w:rPr>
+          <w:lang w:val="de-DE"/>
+        </w:rPr>
+        <w:lastRenderedPageBreak/>
         <w:t>NEG</w:t>
-      </w:r>
-    </w:p>
-    <w:p>
-      <w:pPr>
-        <w:spacing w:after="0" w:line="240" w:lineRule="auto"/>
-        <w:rPr>
-          <w:i/>
-          <w:iCs/>
-        </w:rPr>
-      </w:pPr>
-      <w:r>
-        <w:rPr>
-          <w:i/>
-          <w:iCs/>
-        </w:rPr>
-        <w:lastRenderedPageBreak/>
-        <w:t>NPROP</w:t>
-      </w:r>
-    </w:p>
-    <w:p>
-      <w:pPr>
-        <w:spacing w:after="0" w:line="240" w:lineRule="auto"/>
-        <w:rPr>
-          <w:lang w:val="de-DE"/>
-        </w:rPr>
-      </w:pPr>
-      <w:r>
-        <w:rPr>
-          <w:lang w:val="de-DE"/>
-        </w:rPr>
-        <w:t>NUM</w:t>
-      </w:r>
-    </w:p>
-    <w:p>
-      <w:pPr>
-        <w:spacing w:after="0" w:line="240" w:lineRule="auto"/>
-        <w:rPr>
-          <w:lang w:val="de-DE"/>
-        </w:rPr>
-      </w:pPr>
-      <w:r>
-        <w:rPr>
-          <w:lang w:val="de-DE"/>
-        </w:rPr>
-        <w:t>PDEM</w:t>
-      </w:r>
-    </w:p>
-    <w:p>
-      <w:pPr>
-        <w:spacing w:after="0" w:line="240" w:lineRule="auto"/>
-        <w:rPr>
-          <w:lang w:val="de-DE"/>
-        </w:rPr>
-      </w:pPr>
-      <w:r>
-        <w:rPr>
-          <w:lang w:val="de-DE"/>
-        </w:rPr>
-        <w:t>PINT</w:t>
       </w:r>
     </w:p>
     <w:p>
@@ -2464,7 +2610,43 @@
           <w:iCs/>
           <w:lang w:val="de-DE"/>
         </w:rPr>
-        <w:t>PPERI</w:t>
+        <w:t>NPROP</w:t>
+      </w:r>
+    </w:p>
+    <w:p>
+      <w:pPr>
+        <w:spacing w:after="0" w:line="240" w:lineRule="auto"/>
+        <w:rPr>
+          <w:lang w:val="de-DE"/>
+        </w:rPr>
+      </w:pPr>
+      <w:r>
+        <w:rPr>
+          <w:lang w:val="de-DE"/>
+        </w:rPr>
+        <w:t>NUM</w:t>
+      </w:r>
+    </w:p>
+    <w:p>
+      <w:pPr>
+        <w:spacing w:after="0" w:line="240" w:lineRule="auto"/>
+        <w:rPr>
+          <w:lang w:val="de-DE"/>
+        </w:rPr>
+      </w:pPr>
+      <w:r>
+        <w:rPr>
+          <w:lang w:val="de-DE"/>
+        </w:rPr>
+        <w:t>PDEM</w:t>
+      </w:r>
+    </w:p>
+    <w:p>
+      <w:pPr>
+        <w:spacing w:after="0" w:line="240" w:lineRule="auto"/>
+      </w:pPr>
+      <w:r>
+        <w:t>PINT</w:t>
       </w:r>
     </w:p>
     <w:p>
@@ -2473,16 +2655,14 @@
         <w:rPr>
           <w:i/>
           <w:iCs/>
-          <w:lang w:val="de-DE"/>
         </w:rPr>
       </w:pPr>
       <w:r>
         <w:rPr>
           <w:i/>
           <w:iCs/>
-          <w:lang w:val="de-DE"/>
-        </w:rPr>
-        <w:t>PPERO</w:t>
+        </w:rPr>
+        <w:t>PPERI</w:t>
       </w:r>
     </w:p>
     <w:p>
@@ -2491,14 +2671,28 @@
         <w:rPr>
           <w:i/>
           <w:iCs/>
-          <w:lang w:val="de-DE"/>
         </w:rPr>
       </w:pPr>
       <w:r>
         <w:rPr>
           <w:i/>
           <w:iCs/>
-          <w:lang w:val="de-DE"/>
+        </w:rPr>
+        <w:t>PPERO</w:t>
+      </w:r>
+    </w:p>
+    <w:p>
+      <w:pPr>
+        <w:spacing w:after="0" w:line="240" w:lineRule="auto"/>
+        <w:rPr>
+          <w:i/>
+          <w:iCs/>
+        </w:rPr>
+      </w:pPr>
+      <w:r>
+        <w:rPr>
+          <w:i/>
+          <w:iCs/>
         </w:rPr>
         <w:t>PPERS</w:t>
       </w:r>
@@ -2918,7 +3112,16 @@
                 <w:color w:val="000000"/>
                 <w:szCs w:val="24"/>
               </w:rPr>
-              <w:t>ⲉⲣⲉ</w:t>
+              <w:t>ⲉⲣ</w:t>
+            </w:r>
+            <w:proofErr w:type="gramStart"/>
+            <w:r>
+              <w:rPr>
+                <w:rFonts w:ascii="Antinoou" w:eastAsia="Times New Roman" w:hAnsi="Antinoou" w:cs="Times New Roman"/>
+                <w:color w:val="000000"/>
+                <w:szCs w:val="24"/>
+              </w:rPr>
+              <w:t>ⲉ</w:t>
             </w:r>
             <w:r>
               <w:rPr>
@@ -2928,6 +3131,7 @@
               </w:rPr>
               <w:t>(</w:t>
             </w:r>
+            <w:proofErr w:type="gramEnd"/>
             <w:r>
               <w:rPr>
                 <w:rFonts w:ascii="Antinoou" w:eastAsia="Times New Roman" w:hAnsi="Antinoou" w:cs="Times New Roman"/>
@@ -2958,7 +3162,43 @@
                 <w:color w:val="000000"/>
                 <w:szCs w:val="24"/>
               </w:rPr>
-              <w:t xml:space="preserve">pers. sg. fem. is also </w:t>
+              <w:t xml:space="preserve">pers. </w:t>
+            </w:r>
+            <w:proofErr w:type="spellStart"/>
+            <w:r>
+              <w:rPr>
+                <w:rFonts w:asciiTheme="majorBidi" w:eastAsia="Times New Roman" w:hAnsiTheme="majorBidi" w:cstheme="majorBidi"/>
+                <w:color w:val="000000"/>
+                <w:szCs w:val="24"/>
+              </w:rPr>
+              <w:t>sg</w:t>
+            </w:r>
+            <w:proofErr w:type="spellEnd"/>
+            <w:r>
+              <w:rPr>
+                <w:rFonts w:asciiTheme="majorBidi" w:eastAsia="Times New Roman" w:hAnsiTheme="majorBidi" w:cstheme="majorBidi"/>
+                <w:color w:val="000000"/>
+                <w:szCs w:val="24"/>
+              </w:rPr>
+              <w:t xml:space="preserve">. </w:t>
+            </w:r>
+            <w:proofErr w:type="gramStart"/>
+            <w:r>
+              <w:rPr>
+                <w:rFonts w:asciiTheme="majorBidi" w:eastAsia="Times New Roman" w:hAnsiTheme="majorBidi" w:cstheme="majorBidi"/>
+                <w:color w:val="000000"/>
+                <w:szCs w:val="24"/>
+              </w:rPr>
+              <w:t>fem</w:t>
+            </w:r>
+            <w:proofErr w:type="gramEnd"/>
+            <w:r>
+              <w:rPr>
+                <w:rFonts w:asciiTheme="majorBidi" w:eastAsia="Times New Roman" w:hAnsiTheme="majorBidi" w:cstheme="majorBidi"/>
+                <w:color w:val="000000"/>
+                <w:szCs w:val="24"/>
+              </w:rPr>
+              <w:t xml:space="preserve">. is also </w:t>
             </w:r>
             <w:r>
               <w:rPr>
@@ -3166,7 +3406,16 @@
                 <w:color w:val="000000"/>
                 <w:szCs w:val="24"/>
               </w:rPr>
-              <w:t>ⲉⲣϣⲁⲛ</w:t>
+              <w:t>ⲉⲣϣⲁ</w:t>
+            </w:r>
+            <w:proofErr w:type="gramStart"/>
+            <w:r>
+              <w:rPr>
+                <w:rFonts w:ascii="Antinoou" w:eastAsia="Times New Roman" w:hAnsi="Antinoou" w:cs="Times New Roman"/>
+                <w:color w:val="000000"/>
+                <w:szCs w:val="24"/>
+              </w:rPr>
+              <w:t>ⲛ</w:t>
             </w:r>
             <w:r>
               <w:rPr>
@@ -3176,6 +3425,7 @@
               </w:rPr>
               <w:t>(</w:t>
             </w:r>
+            <w:proofErr w:type="gramEnd"/>
             <w:r>
               <w:rPr>
                 <w:rFonts w:ascii="Antinoou" w:eastAsia="Times New Roman" w:hAnsi="Antinoou" w:cs="Times New Roman"/>
@@ -3206,7 +3456,43 @@
                 <w:color w:val="000000"/>
                 <w:szCs w:val="24"/>
               </w:rPr>
-              <w:t>pers. sg. fem. is also ACOND</w:t>
+              <w:t xml:space="preserve">pers. </w:t>
+            </w:r>
+            <w:proofErr w:type="spellStart"/>
+            <w:r>
+              <w:rPr>
+                <w:rFonts w:asciiTheme="majorBidi" w:eastAsia="Times New Roman" w:hAnsiTheme="majorBidi" w:cstheme="majorBidi"/>
+                <w:color w:val="000000"/>
+                <w:szCs w:val="24"/>
+              </w:rPr>
+              <w:t>sg</w:t>
+            </w:r>
+            <w:proofErr w:type="spellEnd"/>
+            <w:r>
+              <w:rPr>
+                <w:rFonts w:asciiTheme="majorBidi" w:eastAsia="Times New Roman" w:hAnsiTheme="majorBidi" w:cstheme="majorBidi"/>
+                <w:color w:val="000000"/>
+                <w:szCs w:val="24"/>
+              </w:rPr>
+              <w:t xml:space="preserve">. </w:t>
+            </w:r>
+            <w:proofErr w:type="gramStart"/>
+            <w:r>
+              <w:rPr>
+                <w:rFonts w:asciiTheme="majorBidi" w:eastAsia="Times New Roman" w:hAnsiTheme="majorBidi" w:cstheme="majorBidi"/>
+                <w:color w:val="000000"/>
+                <w:szCs w:val="24"/>
+              </w:rPr>
+              <w:t>fem</w:t>
+            </w:r>
+            <w:proofErr w:type="gramEnd"/>
+            <w:r>
+              <w:rPr>
+                <w:rFonts w:asciiTheme="majorBidi" w:eastAsia="Times New Roman" w:hAnsiTheme="majorBidi" w:cstheme="majorBidi"/>
+                <w:color w:val="000000"/>
+                <w:szCs w:val="24"/>
+              </w:rPr>
+              <w:t>. is also ACOND</w:t>
             </w:r>
             <w:r>
               <w:rPr>
@@ -3498,7 +3784,43 @@
                 <w:color w:val="000000"/>
                 <w:szCs w:val="24"/>
               </w:rPr>
-              <w:t>Fused negative past 2nd pers. sg. fem. form.</w:t>
+              <w:t xml:space="preserve">Fused negative past 2nd pers. </w:t>
+            </w:r>
+            <w:proofErr w:type="spellStart"/>
+            <w:r>
+              <w:rPr>
+                <w:rFonts w:asciiTheme="majorBidi" w:eastAsia="Times New Roman" w:hAnsiTheme="majorBidi" w:cstheme="majorBidi"/>
+                <w:color w:val="000000"/>
+                <w:szCs w:val="24"/>
+              </w:rPr>
+              <w:t>sg</w:t>
+            </w:r>
+            <w:proofErr w:type="spellEnd"/>
+            <w:r>
+              <w:rPr>
+                <w:rFonts w:asciiTheme="majorBidi" w:eastAsia="Times New Roman" w:hAnsiTheme="majorBidi" w:cstheme="majorBidi"/>
+                <w:color w:val="000000"/>
+                <w:szCs w:val="24"/>
+              </w:rPr>
+              <w:t xml:space="preserve">. </w:t>
+            </w:r>
+            <w:proofErr w:type="gramStart"/>
+            <w:r>
+              <w:rPr>
+                <w:rFonts w:asciiTheme="majorBidi" w:eastAsia="Times New Roman" w:hAnsiTheme="majorBidi" w:cstheme="majorBidi"/>
+                <w:color w:val="000000"/>
+                <w:szCs w:val="24"/>
+              </w:rPr>
+              <w:t>fem</w:t>
+            </w:r>
+            <w:proofErr w:type="gramEnd"/>
+            <w:r>
+              <w:rPr>
+                <w:rFonts w:asciiTheme="majorBidi" w:eastAsia="Times New Roman" w:hAnsiTheme="majorBidi" w:cstheme="majorBidi"/>
+                <w:color w:val="000000"/>
+                <w:szCs w:val="24"/>
+              </w:rPr>
+              <w:t>. form.</w:t>
             </w:r>
           </w:p>
         </w:tc>
@@ -3590,7 +3912,43 @@
                 <w:color w:val="000000"/>
                 <w:szCs w:val="24"/>
               </w:rPr>
-              <w:t>Fused positive past 2nd pers. sg. fem. form.</w:t>
+              <w:t xml:space="preserve">Fused positive past 2nd pers. </w:t>
+            </w:r>
+            <w:proofErr w:type="spellStart"/>
+            <w:r>
+              <w:rPr>
+                <w:rFonts w:asciiTheme="majorBidi" w:eastAsia="Times New Roman" w:hAnsiTheme="majorBidi" w:cstheme="majorBidi"/>
+                <w:color w:val="000000"/>
+                <w:szCs w:val="24"/>
+              </w:rPr>
+              <w:t>sg</w:t>
+            </w:r>
+            <w:proofErr w:type="spellEnd"/>
+            <w:r>
+              <w:rPr>
+                <w:rFonts w:asciiTheme="majorBidi" w:eastAsia="Times New Roman" w:hAnsiTheme="majorBidi" w:cstheme="majorBidi"/>
+                <w:color w:val="000000"/>
+                <w:szCs w:val="24"/>
+              </w:rPr>
+              <w:t xml:space="preserve">. </w:t>
+            </w:r>
+            <w:proofErr w:type="gramStart"/>
+            <w:r>
+              <w:rPr>
+                <w:rFonts w:asciiTheme="majorBidi" w:eastAsia="Times New Roman" w:hAnsiTheme="majorBidi" w:cstheme="majorBidi"/>
+                <w:color w:val="000000"/>
+                <w:szCs w:val="24"/>
+              </w:rPr>
+              <w:t>fem</w:t>
+            </w:r>
+            <w:proofErr w:type="gramEnd"/>
+            <w:r>
+              <w:rPr>
+                <w:rFonts w:asciiTheme="majorBidi" w:eastAsia="Times New Roman" w:hAnsiTheme="majorBidi" w:cstheme="majorBidi"/>
+                <w:color w:val="000000"/>
+                <w:szCs w:val="24"/>
+              </w:rPr>
+              <w:t>. form.</w:t>
             </w:r>
           </w:p>
         </w:tc>
@@ -3682,7 +4040,43 @@
                 <w:color w:val="000000"/>
                 <w:szCs w:val="24"/>
               </w:rPr>
-              <w:t>Fused circumstantial 2nd pers. sg. fem. form.</w:t>
+              <w:t xml:space="preserve">Fused circumstantial 2nd pers. </w:t>
+            </w:r>
+            <w:proofErr w:type="spellStart"/>
+            <w:r>
+              <w:rPr>
+                <w:rFonts w:asciiTheme="majorBidi" w:eastAsia="Times New Roman" w:hAnsiTheme="majorBidi" w:cstheme="majorBidi"/>
+                <w:color w:val="000000"/>
+                <w:szCs w:val="24"/>
+              </w:rPr>
+              <w:t>sg</w:t>
+            </w:r>
+            <w:proofErr w:type="spellEnd"/>
+            <w:r>
+              <w:rPr>
+                <w:rFonts w:asciiTheme="majorBidi" w:eastAsia="Times New Roman" w:hAnsiTheme="majorBidi" w:cstheme="majorBidi"/>
+                <w:color w:val="000000"/>
+                <w:szCs w:val="24"/>
+              </w:rPr>
+              <w:t xml:space="preserve">. </w:t>
+            </w:r>
+            <w:proofErr w:type="gramStart"/>
+            <w:r>
+              <w:rPr>
+                <w:rFonts w:asciiTheme="majorBidi" w:eastAsia="Times New Roman" w:hAnsiTheme="majorBidi" w:cstheme="majorBidi"/>
+                <w:color w:val="000000"/>
+                <w:szCs w:val="24"/>
+              </w:rPr>
+              <w:t>fem</w:t>
+            </w:r>
+            <w:proofErr w:type="gramEnd"/>
+            <w:r>
+              <w:rPr>
+                <w:rFonts w:asciiTheme="majorBidi" w:eastAsia="Times New Roman" w:hAnsiTheme="majorBidi" w:cstheme="majorBidi"/>
+                <w:color w:val="000000"/>
+                <w:szCs w:val="24"/>
+              </w:rPr>
+              <w:t>. form.</w:t>
             </w:r>
           </w:p>
         </w:tc>
@@ -3774,7 +4168,43 @@
                 <w:color w:val="000000"/>
                 <w:szCs w:val="24"/>
               </w:rPr>
-              <w:t>Fused focalized 2nd pers. sg. fem. form.</w:t>
+              <w:t xml:space="preserve">Fused focalized 2nd pers. </w:t>
+            </w:r>
+            <w:proofErr w:type="spellStart"/>
+            <w:r>
+              <w:rPr>
+                <w:rFonts w:asciiTheme="majorBidi" w:eastAsia="Times New Roman" w:hAnsiTheme="majorBidi" w:cstheme="majorBidi"/>
+                <w:color w:val="000000"/>
+                <w:szCs w:val="24"/>
+              </w:rPr>
+              <w:t>sg</w:t>
+            </w:r>
+            <w:proofErr w:type="spellEnd"/>
+            <w:r>
+              <w:rPr>
+                <w:rFonts w:asciiTheme="majorBidi" w:eastAsia="Times New Roman" w:hAnsiTheme="majorBidi" w:cstheme="majorBidi"/>
+                <w:color w:val="000000"/>
+                <w:szCs w:val="24"/>
+              </w:rPr>
+              <w:t xml:space="preserve">. </w:t>
+            </w:r>
+            <w:proofErr w:type="gramStart"/>
+            <w:r>
+              <w:rPr>
+                <w:rFonts w:asciiTheme="majorBidi" w:eastAsia="Times New Roman" w:hAnsiTheme="majorBidi" w:cstheme="majorBidi"/>
+                <w:color w:val="000000"/>
+                <w:szCs w:val="24"/>
+              </w:rPr>
+              <w:t>fem</w:t>
+            </w:r>
+            <w:proofErr w:type="gramEnd"/>
+            <w:r>
+              <w:rPr>
+                <w:rFonts w:asciiTheme="majorBidi" w:eastAsia="Times New Roman" w:hAnsiTheme="majorBidi" w:cstheme="majorBidi"/>
+                <w:color w:val="000000"/>
+                <w:szCs w:val="24"/>
+              </w:rPr>
+              <w:t>. form.</w:t>
             </w:r>
           </w:p>
         </w:tc>
@@ -3882,7 +4312,43 @@
                 <w:color w:val="000000"/>
                 <w:szCs w:val="24"/>
               </w:rPr>
-              <w:t xml:space="preserve"> 2nd pers. sg. fem. form.</w:t>
+              <w:t xml:space="preserve"> 2nd pers. </w:t>
+            </w:r>
+            <w:proofErr w:type="spellStart"/>
+            <w:r>
+              <w:rPr>
+                <w:rFonts w:asciiTheme="majorBidi" w:eastAsia="Times New Roman" w:hAnsiTheme="majorBidi" w:cstheme="majorBidi"/>
+                <w:color w:val="000000"/>
+                <w:szCs w:val="24"/>
+              </w:rPr>
+              <w:t>sg</w:t>
+            </w:r>
+            <w:proofErr w:type="spellEnd"/>
+            <w:r>
+              <w:rPr>
+                <w:rFonts w:asciiTheme="majorBidi" w:eastAsia="Times New Roman" w:hAnsiTheme="majorBidi" w:cstheme="majorBidi"/>
+                <w:color w:val="000000"/>
+                <w:szCs w:val="24"/>
+              </w:rPr>
+              <w:t xml:space="preserve">. </w:t>
+            </w:r>
+            <w:proofErr w:type="gramStart"/>
+            <w:r>
+              <w:rPr>
+                <w:rFonts w:asciiTheme="majorBidi" w:eastAsia="Times New Roman" w:hAnsiTheme="majorBidi" w:cstheme="majorBidi"/>
+                <w:color w:val="000000"/>
+                <w:szCs w:val="24"/>
+              </w:rPr>
+              <w:t>fem</w:t>
+            </w:r>
+            <w:proofErr w:type="gramEnd"/>
+            <w:r>
+              <w:rPr>
+                <w:rFonts w:asciiTheme="majorBidi" w:eastAsia="Times New Roman" w:hAnsiTheme="majorBidi" w:cstheme="majorBidi"/>
+                <w:color w:val="000000"/>
+                <w:szCs w:val="24"/>
+              </w:rPr>
+              <w:t>. form.</w:t>
             </w:r>
           </w:p>
         </w:tc>
@@ -3974,7 +4440,43 @@
                 <w:color w:val="000000"/>
                 <w:szCs w:val="24"/>
               </w:rPr>
-              <w:t>Fused relative 2nd pers. sg. fem. form.</w:t>
+              <w:t xml:space="preserve">Fused relative 2nd pers. </w:t>
+            </w:r>
+            <w:proofErr w:type="spellStart"/>
+            <w:r>
+              <w:rPr>
+                <w:rFonts w:asciiTheme="majorBidi" w:eastAsia="Times New Roman" w:hAnsiTheme="majorBidi" w:cstheme="majorBidi"/>
+                <w:color w:val="000000"/>
+                <w:szCs w:val="24"/>
+              </w:rPr>
+              <w:t>sg</w:t>
+            </w:r>
+            <w:proofErr w:type="spellEnd"/>
+            <w:r>
+              <w:rPr>
+                <w:rFonts w:asciiTheme="majorBidi" w:eastAsia="Times New Roman" w:hAnsiTheme="majorBidi" w:cstheme="majorBidi"/>
+                <w:color w:val="000000"/>
+                <w:szCs w:val="24"/>
+              </w:rPr>
+              <w:t xml:space="preserve">. </w:t>
+            </w:r>
+            <w:proofErr w:type="gramStart"/>
+            <w:r>
+              <w:rPr>
+                <w:rFonts w:asciiTheme="majorBidi" w:eastAsia="Times New Roman" w:hAnsiTheme="majorBidi" w:cstheme="majorBidi"/>
+                <w:color w:val="000000"/>
+                <w:szCs w:val="24"/>
+              </w:rPr>
+              <w:t>fem</w:t>
+            </w:r>
+            <w:proofErr w:type="gramEnd"/>
+            <w:r>
+              <w:rPr>
+                <w:rFonts w:asciiTheme="majorBidi" w:eastAsia="Times New Roman" w:hAnsiTheme="majorBidi" w:cstheme="majorBidi"/>
+                <w:color w:val="000000"/>
+                <w:szCs w:val="24"/>
+              </w:rPr>
+              <w:t>. form.</w:t>
             </w:r>
           </w:p>
         </w:tc>
@@ -4067,7 +4569,43 @@
                 <w:color w:val="000000"/>
                 <w:szCs w:val="24"/>
               </w:rPr>
-              <w:t>The 2nd pers. sg. fem. form of ‘</w:t>
+              <w:t xml:space="preserve">The 2nd pers. </w:t>
+            </w:r>
+            <w:proofErr w:type="spellStart"/>
+            <w:r>
+              <w:rPr>
+                <w:rFonts w:asciiTheme="majorBidi" w:eastAsia="Times New Roman" w:hAnsiTheme="majorBidi" w:cstheme="majorBidi"/>
+                <w:color w:val="000000"/>
+                <w:szCs w:val="24"/>
+              </w:rPr>
+              <w:t>sg</w:t>
+            </w:r>
+            <w:proofErr w:type="spellEnd"/>
+            <w:r>
+              <w:rPr>
+                <w:rFonts w:asciiTheme="majorBidi" w:eastAsia="Times New Roman" w:hAnsiTheme="majorBidi" w:cstheme="majorBidi"/>
+                <w:color w:val="000000"/>
+                <w:szCs w:val="24"/>
+              </w:rPr>
+              <w:t xml:space="preserve">. </w:t>
+            </w:r>
+            <w:proofErr w:type="gramStart"/>
+            <w:r>
+              <w:rPr>
+                <w:rFonts w:asciiTheme="majorBidi" w:eastAsia="Times New Roman" w:hAnsiTheme="majorBidi" w:cstheme="majorBidi"/>
+                <w:color w:val="000000"/>
+                <w:szCs w:val="24"/>
+              </w:rPr>
+              <w:t>fem</w:t>
+            </w:r>
+            <w:proofErr w:type="gramEnd"/>
+            <w:r>
+              <w:rPr>
+                <w:rFonts w:asciiTheme="majorBidi" w:eastAsia="Times New Roman" w:hAnsiTheme="majorBidi" w:cstheme="majorBidi"/>
+                <w:color w:val="000000"/>
+                <w:szCs w:val="24"/>
+              </w:rPr>
+              <w:t>. form of ‘</w:t>
             </w:r>
             <w:r>
               <w:rPr>
@@ -4235,7 +4773,43 @@
                 <w:color w:val="000000"/>
                 <w:szCs w:val="24"/>
               </w:rPr>
-              <w:t xml:space="preserve">Any preposition where a 2nd pers. sg. fem. is realized as zero </w:t>
+              <w:t xml:space="preserve">Any preposition where a 2nd pers. </w:t>
+            </w:r>
+            <w:proofErr w:type="spellStart"/>
+            <w:r>
+              <w:rPr>
+                <w:rFonts w:asciiTheme="majorBidi" w:eastAsia="Times New Roman" w:hAnsiTheme="majorBidi" w:cstheme="majorBidi"/>
+                <w:color w:val="000000"/>
+                <w:szCs w:val="24"/>
+              </w:rPr>
+              <w:t>sg</w:t>
+            </w:r>
+            <w:proofErr w:type="spellEnd"/>
+            <w:r>
+              <w:rPr>
+                <w:rFonts w:asciiTheme="majorBidi" w:eastAsia="Times New Roman" w:hAnsiTheme="majorBidi" w:cstheme="majorBidi"/>
+                <w:color w:val="000000"/>
+                <w:szCs w:val="24"/>
+              </w:rPr>
+              <w:t xml:space="preserve">. </w:t>
+            </w:r>
+            <w:proofErr w:type="gramStart"/>
+            <w:r>
+              <w:rPr>
+                <w:rFonts w:asciiTheme="majorBidi" w:eastAsia="Times New Roman" w:hAnsiTheme="majorBidi" w:cstheme="majorBidi"/>
+                <w:color w:val="000000"/>
+                <w:szCs w:val="24"/>
+              </w:rPr>
+              <w:t>fem</w:t>
+            </w:r>
+            <w:proofErr w:type="gramEnd"/>
+            <w:r>
+              <w:rPr>
+                <w:rFonts w:asciiTheme="majorBidi" w:eastAsia="Times New Roman" w:hAnsiTheme="majorBidi" w:cstheme="majorBidi"/>
+                <w:color w:val="000000"/>
+                <w:szCs w:val="24"/>
+              </w:rPr>
+              <w:t xml:space="preserve">. is realized as zero </w:t>
             </w:r>
             <w:r>
               <w:rPr>
@@ -4382,7 +4956,25 @@
                 <w:color w:val="000000"/>
                 <w:szCs w:val="24"/>
               </w:rPr>
-              <w:t xml:space="preserve">Verb forms with a fused 1st pers. sg. object, e.g. </w:t>
+              <w:t xml:space="preserve">Verb forms with a fused 1st pers. </w:t>
+            </w:r>
+            <w:proofErr w:type="spellStart"/>
+            <w:r>
+              <w:rPr>
+                <w:rFonts w:asciiTheme="majorBidi" w:eastAsia="Times New Roman" w:hAnsiTheme="majorBidi" w:cstheme="majorBidi"/>
+                <w:color w:val="000000"/>
+                <w:szCs w:val="24"/>
+              </w:rPr>
+              <w:t>sg</w:t>
+            </w:r>
+            <w:proofErr w:type="spellEnd"/>
+            <w:r>
+              <w:rPr>
+                <w:rFonts w:asciiTheme="majorBidi" w:eastAsia="Times New Roman" w:hAnsiTheme="majorBidi" w:cstheme="majorBidi"/>
+                <w:color w:val="000000"/>
+                <w:szCs w:val="24"/>
+              </w:rPr>
+              <w:t xml:space="preserve">. object, e.g. </w:t>
             </w:r>
             <w:r>
               <w:rPr>
@@ -4422,7 +5014,25 @@
                 <w:color w:val="000000"/>
                 <w:szCs w:val="24"/>
               </w:rPr>
-              <w:t xml:space="preserve">, where the presuffixal form </w:t>
+              <w:t xml:space="preserve">, where the </w:t>
+            </w:r>
+            <w:proofErr w:type="spellStart"/>
+            <w:r>
+              <w:rPr>
+                <w:rFonts w:asciiTheme="majorBidi" w:eastAsia="Times New Roman" w:hAnsiTheme="majorBidi" w:cstheme="majorBidi"/>
+                <w:color w:val="000000"/>
+                <w:szCs w:val="24"/>
+              </w:rPr>
+              <w:t>presuffixal</w:t>
+            </w:r>
+            <w:proofErr w:type="spellEnd"/>
+            <w:r>
+              <w:rPr>
+                <w:rFonts w:asciiTheme="majorBidi" w:eastAsia="Times New Roman" w:hAnsiTheme="majorBidi" w:cstheme="majorBidi"/>
+                <w:color w:val="000000"/>
+                <w:szCs w:val="24"/>
+              </w:rPr>
+              <w:t xml:space="preserve"> form </w:t>
             </w:r>
             <w:r>
               <w:rPr>
@@ -4781,11 +5391,16 @@
       <w:r>
         <w:t xml:space="preserve">and conditional </w:t>
       </w:r>
+      <w:proofErr w:type="gramStart"/>
       <w:r>
         <w:t xml:space="preserve">conjugation </w:t>
       </w:r>
       <w:r>
-        <w:t xml:space="preserve">encompass </w:t>
+        <w:t>encompass</w:t>
+      </w:r>
+      <w:proofErr w:type="gramEnd"/>
+      <w:r>
+        <w:t xml:space="preserve"> </w:t>
       </w:r>
       <w:r>
         <w:t xml:space="preserve">the subject pronoun, leading </w:t>
@@ -4797,7 +5412,15 @@
         <w:t>tag</w:t>
       </w:r>
       <w:r>
-        <w:t xml:space="preserve"> like AOPT_PPERS (or A_PPER in the coarse grained tagset)</w:t>
+        <w:t xml:space="preserve"> like AOPT_PPERS (or A_PPER in the coarse grained </w:t>
+      </w:r>
+      <w:proofErr w:type="spellStart"/>
+      <w:r>
+        <w:t>tagset</w:t>
+      </w:r>
+      <w:proofErr w:type="spellEnd"/>
+      <w:r>
+        <w:t>)</w:t>
       </w:r>
       <w:r>
         <w:t>:</w:t>
@@ -5169,7 +5792,14 @@
         <w:rPr>
           <w:rFonts w:ascii="Antinoou" w:hAnsi="Antinoou" w:cs="Times New Roman"/>
         </w:rPr>
-        <w:t>ⲙ̄ⲡ</w:t>
+        <w:t>ⲙ̄</w:t>
+      </w:r>
+      <w:proofErr w:type="gramStart"/>
+      <w:r>
+        <w:rPr>
+          <w:rFonts w:ascii="Antinoou" w:hAnsi="Antinoou" w:cs="Times New Roman"/>
+        </w:rPr>
+        <w:t>ⲡ</w:t>
       </w:r>
       <w:r>
         <w:rPr>
@@ -5177,6 +5807,7 @@
         </w:rPr>
         <w:t>(</w:t>
       </w:r>
+      <w:proofErr w:type="gramEnd"/>
       <w:r>
         <w:rPr>
           <w:rFonts w:ascii="Antinoou" w:hAnsi="Antinoou" w:cs="Times New Roman"/>
@@ -5217,7 +5848,14 @@
         <w:rPr>
           <w:rFonts w:ascii="Antinoou" w:hAnsi="Antinoou" w:cs="Times New Roman"/>
         </w:rPr>
-        <w:t>ⲙ̄ⲡⲁⲧ</w:t>
+        <w:t>ⲙ̄ⲡⲁ</w:t>
+      </w:r>
+      <w:proofErr w:type="gramStart"/>
+      <w:r>
+        <w:rPr>
+          <w:rFonts w:ascii="Antinoou" w:hAnsi="Antinoou" w:cs="Times New Roman"/>
+        </w:rPr>
+        <w:t>ⲧ</w:t>
       </w:r>
       <w:r>
         <w:rPr>
@@ -5225,6 +5863,7 @@
         </w:rPr>
         <w:t>(</w:t>
       </w:r>
+      <w:proofErr w:type="gramEnd"/>
       <w:r>
         <w:rPr>
           <w:rFonts w:ascii="Antinoou" w:hAnsi="Antinoou" w:cs="Times New Roman"/>
@@ -5313,7 +5952,14 @@
         <w:rPr>
           <w:rFonts w:ascii="Antinoou" w:hAnsi="Antinoou" w:cs="Times New Roman"/>
         </w:rPr>
-        <w:t>ⲙⲉ</w:t>
+        <w:t>ⲙ</w:t>
+      </w:r>
+      <w:proofErr w:type="gramStart"/>
+      <w:r>
+        <w:rPr>
+          <w:rFonts w:ascii="Antinoou" w:hAnsi="Antinoou" w:cs="Times New Roman"/>
+        </w:rPr>
+        <w:t>ⲉ</w:t>
       </w:r>
       <w:r>
         <w:rPr>
@@ -5321,6 +5967,7 @@
         </w:rPr>
         <w:t>(</w:t>
       </w:r>
+      <w:proofErr w:type="gramEnd"/>
       <w:r>
         <w:rPr>
           <w:rFonts w:ascii="Antinoou" w:hAnsi="Antinoou" w:cs="Times New Roman"/>
@@ -5360,6 +6007,7 @@
       <w:r>
         <w:tab/>
       </w:r>
+      <w:proofErr w:type="gramStart"/>
       <w:r>
         <w:rPr>
           <w:rFonts w:ascii="Antinoou" w:hAnsi="Antinoou" w:cs="Times New Roman"/>
@@ -5370,7 +6018,14 @@
         <w:rPr>
           <w:rFonts w:ascii="Antinoou" w:hAnsi="Antinoou"/>
         </w:rPr>
-        <w:t>[ϥ]</w:t>
+        <w:t>[</w:t>
+      </w:r>
+      <w:proofErr w:type="gramEnd"/>
+      <w:r>
+        <w:rPr>
+          <w:rFonts w:ascii="Antinoou" w:hAnsi="Antinoou"/>
+        </w:rPr>
+        <w:t>ϥ]</w:t>
       </w:r>
       <w:r>
         <w:rPr>
@@ -5443,8 +6098,29 @@
           <w:lang w:val="fr-FR"/>
         </w:rPr>
         <w:tab/>
-        <w:t>Auxiliary, jussive</w:t>
-      </w:r>
+      </w:r>
+      <w:proofErr w:type="spellStart"/>
+      <w:r>
+        <w:rPr>
+          <w:lang w:val="fr-FR"/>
+        </w:rPr>
+        <w:t>Auxiliary</w:t>
+      </w:r>
+      <w:proofErr w:type="spellEnd"/>
+      <w:r>
+        <w:rPr>
+          <w:lang w:val="fr-FR"/>
+        </w:rPr>
+        <w:t xml:space="preserve">, </w:t>
+      </w:r>
+      <w:proofErr w:type="spellStart"/>
+      <w:r>
+        <w:rPr>
+          <w:lang w:val="fr-FR"/>
+        </w:rPr>
+        <w:t>jussive</w:t>
+      </w:r>
+      <w:proofErr w:type="spellEnd"/>
       <w:r>
         <w:rPr>
           <w:lang w:val="fr-FR"/>
@@ -5526,7 +6202,15 @@
       </w:r>
       <w:r>
         <w:tab/>
-        <w:t>Auxiliary, precursive (‘after’)</w:t>
+        <w:t xml:space="preserve">Auxiliary, </w:t>
+      </w:r>
+      <w:proofErr w:type="spellStart"/>
+      <w:r>
+        <w:t>precursive</w:t>
+      </w:r>
+      <w:proofErr w:type="spellEnd"/>
+      <w:r>
+        <w:t xml:space="preserve"> (‘after’)</w:t>
       </w:r>
       <w:r>
         <w:tab/>
@@ -5538,7 +6222,14 @@
         <w:rPr>
           <w:rFonts w:ascii="Antinoou" w:hAnsi="Antinoou" w:cs="Times New Roman"/>
         </w:rPr>
-        <w:t>ⲛ̄ⲧⲉⲣ</w:t>
+        <w:t>ⲛ̄ⲧⲉ</w:t>
+      </w:r>
+      <w:proofErr w:type="gramStart"/>
+      <w:r>
+        <w:rPr>
+          <w:rFonts w:ascii="Antinoou" w:hAnsi="Antinoou" w:cs="Times New Roman"/>
+        </w:rPr>
+        <w:t>ⲣ</w:t>
       </w:r>
       <w:r>
         <w:rPr>
@@ -5546,6 +6237,7 @@
         </w:rPr>
         <w:t>(</w:t>
       </w:r>
+      <w:proofErr w:type="gramEnd"/>
       <w:r>
         <w:rPr>
           <w:rFonts w:ascii="Antinoou" w:hAnsi="Antinoou" w:cs="Times New Roman"/>
@@ -5577,26 +6269,48 @@
           <w:lang w:val="fr-FR"/>
         </w:rPr>
         <w:tab/>
-        <w:t>Auxiliary, conditional</w:t>
-      </w:r>
+      </w:r>
+      <w:proofErr w:type="spellStart"/>
       <w:r>
         <w:rPr>
           <w:lang w:val="fr-FR"/>
         </w:rPr>
-        <w:tab/>
-      </w:r>
+        <w:t>Auxiliary</w:t>
+      </w:r>
+      <w:proofErr w:type="spellEnd"/>
       <w:r>
         <w:rPr>
           <w:lang w:val="fr-FR"/>
         </w:rPr>
-        <w:tab/>
-      </w:r>
+        <w:t xml:space="preserve">, </w:t>
+      </w:r>
+      <w:proofErr w:type="spellStart"/>
       <w:r>
         <w:rPr>
           <w:lang w:val="fr-FR"/>
         </w:rPr>
-        <w:tab/>
-      </w:r>
+        <w:t>conditional</w:t>
+      </w:r>
+      <w:proofErr w:type="spellEnd"/>
+      <w:r>
+        <w:rPr>
+          <w:lang w:val="fr-FR"/>
+        </w:rPr>
+        <w:tab/>
+      </w:r>
+      <w:r>
+        <w:rPr>
+          <w:lang w:val="fr-FR"/>
+        </w:rPr>
+        <w:tab/>
+      </w:r>
+      <w:r>
+        <w:rPr>
+          <w:lang w:val="fr-FR"/>
+        </w:rPr>
+        <w:tab/>
+      </w:r>
+      <w:proofErr w:type="gramStart"/>
       <w:r>
         <w:rPr>
           <w:rFonts w:ascii="Antinoou" w:hAnsi="Antinoou" w:cs="Times New Roman"/>
@@ -5610,6 +6324,7 @@
         </w:rPr>
         <w:t>[</w:t>
       </w:r>
+      <w:proofErr w:type="gramEnd"/>
       <w:r>
         <w:rPr>
           <w:rFonts w:ascii="Antinoou" w:hAnsi="Antinoou"/>
@@ -5685,7 +6400,34 @@
           <w:lang w:val="fr-FR"/>
         </w:rPr>
         <w:tab/>
-        <w:t>Auxiliary, limitative (‘until’)</w:t>
+      </w:r>
+      <w:proofErr w:type="spellStart"/>
+      <w:r>
+        <w:rPr>
+          <w:lang w:val="fr-FR"/>
+        </w:rPr>
+        <w:t>Auxiliary</w:t>
+      </w:r>
+      <w:proofErr w:type="spellEnd"/>
+      <w:r>
+        <w:rPr>
+          <w:lang w:val="fr-FR"/>
+        </w:rPr>
+        <w:t>, limitative (‘</w:t>
+      </w:r>
+      <w:proofErr w:type="spellStart"/>
+      <w:r>
+        <w:rPr>
+          <w:lang w:val="fr-FR"/>
+        </w:rPr>
+        <w:t>until</w:t>
+      </w:r>
+      <w:proofErr w:type="spellEnd"/>
+      <w:r>
+        <w:rPr>
+          <w:lang w:val="fr-FR"/>
+        </w:rPr>
+        <w:t>’)</w:t>
       </w:r>
       <w:r>
         <w:rPr>
@@ -5751,24 +6493,45 @@
           <w:lang w:val="fr-FR"/>
         </w:rPr>
         <w:tab/>
-        <w:t>Auxiliary, conjunctive</w:t>
-      </w:r>
+      </w:r>
+      <w:proofErr w:type="spellStart"/>
       <w:r>
         <w:rPr>
           <w:lang w:val="fr-FR"/>
         </w:rPr>
-        <w:tab/>
-      </w:r>
+        <w:t>Auxiliary</w:t>
+      </w:r>
+      <w:proofErr w:type="spellEnd"/>
       <w:r>
         <w:rPr>
           <w:lang w:val="fr-FR"/>
         </w:rPr>
-        <w:tab/>
-      </w:r>
+        <w:t xml:space="preserve">, </w:t>
+      </w:r>
+      <w:proofErr w:type="spellStart"/>
       <w:r>
         <w:rPr>
           <w:lang w:val="fr-FR"/>
         </w:rPr>
+        <w:t>conjunctive</w:t>
+      </w:r>
+      <w:proofErr w:type="spellEnd"/>
+      <w:r>
+        <w:rPr>
+          <w:lang w:val="fr-FR"/>
+        </w:rPr>
+        <w:tab/>
+      </w:r>
+      <w:r>
+        <w:rPr>
+          <w:lang w:val="fr-FR"/>
+        </w:rPr>
+        <w:tab/>
+      </w:r>
+      <w:r>
+        <w:rPr>
+          <w:lang w:val="fr-FR"/>
+        </w:rPr>
         <w:tab/>
       </w:r>
       <w:r>
@@ -5777,6 +6540,7 @@
         </w:rPr>
         <w:t>ⲛ</w:t>
       </w:r>
+      <w:proofErr w:type="gramStart"/>
       <w:r>
         <w:rPr>
           <w:rFonts w:ascii="Antinoou" w:hAnsi="Antinoou" w:cs="Times New Roman"/>
@@ -5791,6 +6555,7 @@
         </w:rPr>
         <w:t>(</w:t>
       </w:r>
+      <w:proofErr w:type="gramEnd"/>
       <w:r>
         <w:rPr>
           <w:rFonts w:ascii="Antinoou" w:hAnsi="Antinoou" w:cs="Times New Roman"/>
@@ -5824,8 +6589,29 @@
           <w:lang w:val="fr-FR"/>
         </w:rPr>
         <w:tab/>
-        <w:t>Auxiliary, future conjunctive</w:t>
-      </w:r>
+      </w:r>
+      <w:proofErr w:type="spellStart"/>
+      <w:r>
+        <w:rPr>
+          <w:lang w:val="fr-FR"/>
+        </w:rPr>
+        <w:t>Auxiliary</w:t>
+      </w:r>
+      <w:proofErr w:type="spellEnd"/>
+      <w:r>
+        <w:rPr>
+          <w:lang w:val="fr-FR"/>
+        </w:rPr>
+        <w:t xml:space="preserve">, future </w:t>
+      </w:r>
+      <w:proofErr w:type="spellStart"/>
+      <w:r>
+        <w:rPr>
+          <w:lang w:val="fr-FR"/>
+        </w:rPr>
+        <w:t>conjunctive</w:t>
+      </w:r>
+      <w:proofErr w:type="spellEnd"/>
       <w:r>
         <w:rPr>
           <w:lang w:val="fr-FR"/>
@@ -5873,6 +6659,7 @@
         </w:rPr>
       </w:pPr>
       <w:r>
+        <w:lastRenderedPageBreak/>
         <w:t>ACAUS</w:t>
       </w:r>
       <w:r>
@@ -5900,7 +6687,6 @@
         <w:pStyle w:val="Heading3"/>
       </w:pPr>
       <w:r>
-        <w:lastRenderedPageBreak/>
         <w:t>Adverbs (ADV)</w:t>
       </w:r>
     </w:p>
@@ -6661,11 +7447,19 @@
         <w:tab/>
         <w:t xml:space="preserve">‘the </w:t>
       </w:r>
+      <w:proofErr w:type="spellStart"/>
       <w:r>
         <w:rPr>
           <w:rFonts w:asciiTheme="majorBidi" w:hAnsiTheme="majorBidi" w:cstheme="majorBidi"/>
         </w:rPr>
-        <w:t>inheritence’</w:t>
+        <w:t>inheritence</w:t>
+      </w:r>
+      <w:proofErr w:type="spellEnd"/>
+      <w:r>
+        <w:rPr>
+          <w:rFonts w:asciiTheme="majorBidi" w:hAnsiTheme="majorBidi" w:cstheme="majorBidi"/>
+        </w:rPr>
+        <w:t>’</w:t>
       </w:r>
     </w:p>
     <w:p>
@@ -7146,7 +7940,19 @@
         <w:t>)</w:t>
       </w:r>
       <w:r>
-        <w:t xml:space="preserve">. It includes four types of converters which have several realizations depending on their syntactic environment. In the coarse tagset, all converters are tagged as C, allowing for lower error rates in automatic tagging (especially by removing the distinction between circumstantial and relative conversions, which can be ambiguous). </w:t>
+        <w:t xml:space="preserve">. It includes four types of converters which have several realizations depending on their syntactic environment. In the coarse </w:t>
+      </w:r>
+      <w:proofErr w:type="spellStart"/>
+      <w:r>
+        <w:t>tagset</w:t>
+      </w:r>
+      <w:proofErr w:type="spellEnd"/>
+      <w:r>
+        <w:t xml:space="preserve">, all converters are tagged as C, allowing for lower error rates in automatic tagging (especially by removing the </w:t>
+      </w:r>
+      <w:r>
+        <w:lastRenderedPageBreak/>
+        <w:t xml:space="preserve">distinction between circumstantial and relative conversions, which can be ambiguous). </w:t>
       </w:r>
       <w:r>
         <w:t>The examples below are for the four fine grained classes:</w:t>
@@ -7185,12 +7991,26 @@
         <w:rPr>
           <w:rFonts w:ascii="Antinoou" w:hAnsi="Antinoou" w:cs="Times New Roman"/>
         </w:rPr>
-        <w:t>, ⲉ[ⲁ]</w:t>
-      </w:r>
+        <w:t xml:space="preserve">, </w:t>
+      </w:r>
+      <w:proofErr w:type="gramStart"/>
       <w:r>
         <w:rPr>
           <w:rFonts w:ascii="Antinoou" w:hAnsi="Antinoou" w:cs="Times New Roman"/>
         </w:rPr>
+        <w:t>ⲉ[</w:t>
+      </w:r>
+      <w:proofErr w:type="gramEnd"/>
+      <w:r>
+        <w:rPr>
+          <w:rFonts w:ascii="Antinoou" w:hAnsi="Antinoou" w:cs="Times New Roman"/>
+        </w:rPr>
+        <w:t>ⲁ]</w:t>
+      </w:r>
+      <w:r>
+        <w:rPr>
+          <w:rFonts w:ascii="Antinoou" w:hAnsi="Antinoou" w:cs="Times New Roman"/>
+        </w:rPr>
         <w:t xml:space="preserve">, </w:t>
       </w:r>
       <w:r>
@@ -7213,7 +8033,6 @@
         <w:rPr>
           <w:lang w:val="co-FR"/>
         </w:rPr>
-        <w:lastRenderedPageBreak/>
         <w:t>CFOC</w:t>
       </w:r>
       <w:r>
@@ -7305,9 +8124,11 @@
         <w:tab/>
         <w:t xml:space="preserve">Converter, </w:t>
       </w:r>
+      <w:proofErr w:type="spellStart"/>
       <w:r>
         <w:t>preterite</w:t>
       </w:r>
+      <w:proofErr w:type="spellEnd"/>
       <w:r>
         <w:tab/>
       </w:r>
@@ -7374,11 +8195,19 @@
         </w:rPr>
         <w:t>̄</w:t>
       </w:r>
+      <w:proofErr w:type="gramStart"/>
       <w:r>
         <w:rPr>
           <w:rFonts w:ascii="Antinoou" w:hAnsi="Antinoou"/>
         </w:rPr>
-        <w:t>ⲧ[ⲁ], ⲉⲛⲧ[ⲁ]</w:t>
+        <w:t>ⲧ[</w:t>
+      </w:r>
+      <w:proofErr w:type="gramEnd"/>
+      <w:r>
+        <w:rPr>
+          <w:rFonts w:ascii="Antinoou" w:hAnsi="Antinoou"/>
+        </w:rPr>
+        <w:t>ⲁ], ⲉⲛⲧ[ⲁ]</w:t>
       </w:r>
       <w:r>
         <w:rPr>
@@ -8355,7 +9184,15 @@
           <w:rFonts w:asciiTheme="majorBidi" w:eastAsia="Arial Unicode MS" w:hAnsiTheme="majorBidi" w:cstheme="majorBidi"/>
           <w:lang w:val="co-FR"/>
         </w:rPr>
-        <w:t>; this is also referred to as ‘invariable</w:t>
+        <w:t xml:space="preserve">; this is also referred </w:t>
+      </w:r>
+      <w:r>
+        <w:rPr>
+          <w:rFonts w:asciiTheme="majorBidi" w:eastAsia="Arial Unicode MS" w:hAnsiTheme="majorBidi" w:cstheme="majorBidi"/>
+          <w:lang w:val="co-FR"/>
+        </w:rPr>
+        <w:lastRenderedPageBreak/>
+        <w:t>to as ‘invariable</w:t>
       </w:r>
       <w:r>
         <w:rPr>
@@ -8418,9 +9255,13 @@
       <w:pPr>
         <w:pStyle w:val="Heading3"/>
       </w:pPr>
-      <w:r>
-        <w:lastRenderedPageBreak/>
-        <w:t>Existentials (</w:t>
+      <w:proofErr w:type="spellStart"/>
+      <w:r>
+        <w:t>Existentials</w:t>
+      </w:r>
+      <w:proofErr w:type="spellEnd"/>
+      <w:r>
+        <w:t xml:space="preserve"> (</w:t>
       </w:r>
       <w:r>
         <w:t>EXIST</w:t>
@@ -8433,8 +9274,13 @@
       <w:pPr>
         <w:jc w:val="both"/>
       </w:pPr>
-      <w:r>
-        <w:t xml:space="preserve">Existentials include the unique lexemes </w:t>
+      <w:proofErr w:type="spellStart"/>
+      <w:r>
+        <w:t>Existentials</w:t>
+      </w:r>
+      <w:proofErr w:type="spellEnd"/>
+      <w:r>
+        <w:t xml:space="preserve"> include the unique lexemes </w:t>
       </w:r>
       <w:r>
         <w:rPr>
@@ -8902,7 +9748,21 @@
         <w:rPr>
           <w:rFonts w:asciiTheme="majorBidi" w:eastAsia="Arial Unicode MS" w:hAnsiTheme="majorBidi" w:cstheme="majorBidi"/>
         </w:rPr>
-        <w:t>‘exists to us … of Abraham…’</w:t>
+        <w:t>‘</w:t>
+      </w:r>
+      <w:proofErr w:type="gramStart"/>
+      <w:r>
+        <w:rPr>
+          <w:rFonts w:asciiTheme="majorBidi" w:eastAsia="Arial Unicode MS" w:hAnsiTheme="majorBidi" w:cstheme="majorBidi"/>
+        </w:rPr>
+        <w:t>exists</w:t>
+      </w:r>
+      <w:proofErr w:type="gramEnd"/>
+      <w:r>
+        <w:rPr>
+          <w:rFonts w:asciiTheme="majorBidi" w:eastAsia="Arial Unicode MS" w:hAnsiTheme="majorBidi" w:cstheme="majorBidi"/>
+        </w:rPr>
+        <w:t xml:space="preserve"> to us … of Abraham…’</w:t>
       </w:r>
     </w:p>
     <w:p>
@@ -9464,6 +10324,7 @@
           <w:rFonts w:ascii="Antinoou" w:eastAsia="Arial Unicode MS" w:hAnsi="Antinoou" w:cs="Arial Unicode MS"/>
           <w:lang w:val="co-FR"/>
         </w:rPr>
+        <w:lastRenderedPageBreak/>
         <w:t>Contractions of multiple ⲛ</w:t>
       </w:r>
       <w:r>
@@ -9559,7 +10420,6 @@
         <w:pStyle w:val="Heading3"/>
       </w:pPr>
       <w:r>
-        <w:lastRenderedPageBreak/>
         <w:t>Inflected modifiers (IMOD)</w:t>
       </w:r>
     </w:p>
@@ -9574,7 +10434,35 @@
         <w:rPr>
           <w:rFonts w:asciiTheme="majorBidi" w:eastAsia="Arial Unicode MS" w:hAnsiTheme="majorBidi" w:cstheme="majorBidi"/>
         </w:rPr>
-        <w:t xml:space="preserve">Inflected modifiers are a somewhat heterogeneous class of suffixally inflecting non-verboids, including the quantifier </w:t>
+        <w:t xml:space="preserve">Inflected modifiers are a somewhat heterogeneous class of </w:t>
+      </w:r>
+      <w:proofErr w:type="spellStart"/>
+      <w:r>
+        <w:rPr>
+          <w:rFonts w:asciiTheme="majorBidi" w:eastAsia="Arial Unicode MS" w:hAnsiTheme="majorBidi" w:cstheme="majorBidi"/>
+        </w:rPr>
+        <w:t>suffixally</w:t>
+      </w:r>
+      <w:proofErr w:type="spellEnd"/>
+      <w:r>
+        <w:rPr>
+          <w:rFonts w:asciiTheme="majorBidi" w:eastAsia="Arial Unicode MS" w:hAnsiTheme="majorBidi" w:cstheme="majorBidi"/>
+        </w:rPr>
+        <w:t xml:space="preserve"> inflecting non-</w:t>
+      </w:r>
+      <w:proofErr w:type="spellStart"/>
+      <w:r>
+        <w:rPr>
+          <w:rFonts w:asciiTheme="majorBidi" w:eastAsia="Arial Unicode MS" w:hAnsiTheme="majorBidi" w:cstheme="majorBidi"/>
+        </w:rPr>
+        <w:t>verboids</w:t>
+      </w:r>
+      <w:proofErr w:type="spellEnd"/>
+      <w:r>
+        <w:rPr>
+          <w:rFonts w:asciiTheme="majorBidi" w:eastAsia="Arial Unicode MS" w:hAnsiTheme="majorBidi" w:cstheme="majorBidi"/>
+        </w:rPr>
+        <w:t xml:space="preserve">, including the quantifier </w:t>
       </w:r>
       <w:r>
         <w:rPr>
@@ -9594,7 +10482,23 @@
           <w:rFonts w:ascii="Antinoou" w:eastAsia="Arial Unicode MS" w:hAnsi="Antinoou" w:cs="Arial Unicode MS"/>
           <w:lang w:val="co-FR"/>
         </w:rPr>
-        <w:t>ⲟⲩⲁⲁ(ⲧ)⸗</w:t>
+        <w:t>ⲟⲩⲁ</w:t>
+      </w:r>
+      <w:proofErr w:type="gramStart"/>
+      <w:r>
+        <w:rPr>
+          <w:rFonts w:ascii="Antinoou" w:eastAsia="Arial Unicode MS" w:hAnsi="Antinoou" w:cs="Arial Unicode MS"/>
+          <w:lang w:val="co-FR"/>
+        </w:rPr>
+        <w:t>ⲁ(</w:t>
+      </w:r>
+      <w:proofErr w:type="gramEnd"/>
+      <w:r>
+        <w:rPr>
+          <w:rFonts w:ascii="Antinoou" w:eastAsia="Arial Unicode MS" w:hAnsi="Antinoou" w:cs="Arial Unicode MS"/>
+          <w:lang w:val="co-FR"/>
+        </w:rPr>
+        <w:t>ⲧ)⸗</w:t>
       </w:r>
       <w:r>
         <w:rPr>
@@ -9968,7 +10872,15 @@
         <w:t>mon and proper, though the fine-</w:t>
       </w:r>
       <w:r>
-        <w:t>grained tagset offers the specific tag NPROP for proper nouns.</w:t>
+        <w:t xml:space="preserve">grained </w:t>
+      </w:r>
+      <w:proofErr w:type="spellStart"/>
+      <w:r>
+        <w:t>tagset</w:t>
+      </w:r>
+      <w:proofErr w:type="spellEnd"/>
+      <w:r>
+        <w:t xml:space="preserve"> offers the specific tag NPROP for proper nouns.</w:t>
       </w:r>
     </w:p>
     <w:p>
@@ -10252,15 +11164,7 @@
           <w:u w:val="single"/>
           <w:lang w:val="co-FR"/>
         </w:rPr>
-        <w:t>ⲛ</w:t>
-      </w:r>
-      <w:r>
-        <w:rPr>
-          <w:rFonts w:ascii="Antinoou" w:eastAsia="Arial Unicode MS" w:hAnsi="Antinoou" w:cs="Arial Unicode MS"/>
-          <w:u w:val="single"/>
-          <w:lang w:val="co-FR"/>
-        </w:rPr>
-        <w:t>︤</w:t>
+        <w:t>ⲛ︤</w:t>
       </w:r>
       <w:r>
         <w:rPr>
@@ -10274,21 +11178,7 @@
           <w:rFonts w:ascii="Antinoou" w:eastAsia="Arial Unicode MS" w:hAnsi="Antinoou" w:cs="Arial Unicode MS"/>
           <w:lang w:val="co-FR"/>
         </w:rPr>
-        <w:t xml:space="preserve"> ϥ</w:t>
-      </w:r>
-      <w:r>
-        <w:rPr>
-          <w:rFonts w:ascii="Antinoou" w:eastAsia="Arial Unicode MS" w:hAnsi="Antinoou" w:cs="Arial Unicode MS"/>
-          <w:lang w:val="co-FR"/>
-        </w:rPr>
-        <w:t>︥</w:t>
-      </w:r>
-      <w:r>
-        <w:rPr>
-          <w:rFonts w:ascii="Antinoou" w:eastAsia="Arial Unicode MS" w:hAnsi="Antinoou" w:cs="Arial Unicode MS"/>
-          <w:lang w:val="co-FR"/>
-        </w:rPr>
-        <w:t xml:space="preserve">ⲛⲁⲕⲗⲏⲣⲟⲛⲟⲙⲉⲓ ⲙ̄ⲙⲟⲕ </w:t>
+        <w:t xml:space="preserve"> ϥ︥ⲛⲁⲕⲗⲏⲣⲟⲛⲟⲙⲉⲓ ⲙ̄ⲙⲟⲕ </w:t>
       </w:r>
       <w:r>
         <w:rPr>
@@ -10454,6 +11344,7 @@
         <w:pStyle w:val="Heading3"/>
       </w:pPr>
       <w:r>
+        <w:lastRenderedPageBreak/>
         <w:t>Numerals (</w:t>
       </w:r>
       <w:r>
@@ -10752,7 +11643,6 @@
           <w:rFonts w:asciiTheme="majorBidi" w:eastAsia="Arial Unicode MS" w:hAnsiTheme="majorBidi" w:cstheme="majorBidi"/>
           <w:lang w:val="co-FR"/>
         </w:rPr>
-        <w:lastRenderedPageBreak/>
         <w:t xml:space="preserve">Note that the indefinite article </w:t>
       </w:r>
       <w:r>
@@ -11396,8 +12286,13 @@
       <w:r>
         <w:t>Personal pronouns (</w:t>
       </w:r>
-      <w:r>
-        <w:t>PPER[*]</w:t>
+      <w:proofErr w:type="gramStart"/>
+      <w:r>
+        <w:t>PPER[</w:t>
+      </w:r>
+      <w:proofErr w:type="gramEnd"/>
+      <w:r>
+        <w:t>*]</w:t>
       </w:r>
       <w:r>
         <w:t>)</w:t>
@@ -11625,7 +12520,15 @@
         <w:jc w:val="both"/>
       </w:pPr>
       <w:r>
-        <w:t xml:space="preserve">Note that ‘object’ pronouns include objects of prepositions and all suffixed pronouns except the subject markers of verboids of the type </w:t>
+        <w:t xml:space="preserve">Note that ‘object’ pronouns include objects of prepositions and all suffixed pronouns except the subject markers of </w:t>
+      </w:r>
+      <w:proofErr w:type="spellStart"/>
+      <w:r>
+        <w:t>verboids</w:t>
+      </w:r>
+      <w:proofErr w:type="spellEnd"/>
+      <w:r>
+        <w:t xml:space="preserve"> of the type </w:t>
       </w:r>
       <w:r>
         <w:rPr>
@@ -11846,6 +12749,7 @@
           <w:u w:val="single"/>
           <w:lang w:val="co-FR"/>
         </w:rPr>
+        <w:lastRenderedPageBreak/>
         <w:t>ⲁⲛⲟⲕ</w:t>
       </w:r>
       <w:r>
@@ -12095,7 +12999,6 @@
         <w:pStyle w:val="Heading3"/>
       </w:pPr>
       <w:r>
-        <w:lastRenderedPageBreak/>
         <w:t>Possessive pronouns (</w:t>
       </w:r>
       <w:r>
@@ -12399,8 +13302,29 @@
         <w:jc w:val="both"/>
       </w:pPr>
       <w:r>
-        <w:t>This tag is used for all prepositions in both independent, prenominal states and presuffixal forms (which are tokenized apart from following suffixes). Note that prepositions that are historically derived from univerbized phrases but are now unsegmentable</w:t>
-      </w:r>
+        <w:t xml:space="preserve">This tag is used for all prepositions in both independent, prenominal states and </w:t>
+      </w:r>
+      <w:proofErr w:type="spellStart"/>
+      <w:r>
+        <w:t>presuffixal</w:t>
+      </w:r>
+      <w:proofErr w:type="spellEnd"/>
+      <w:r>
+        <w:t xml:space="preserve"> forms (which are tokenized apart from following suffixes). Note that prepositions that are historically derived from </w:t>
+      </w:r>
+      <w:proofErr w:type="spellStart"/>
+      <w:r>
+        <w:t>univerbized</w:t>
+      </w:r>
+      <w:proofErr w:type="spellEnd"/>
+      <w:r>
+        <w:t xml:space="preserve"> phrases but are now </w:t>
+      </w:r>
+      <w:proofErr w:type="spellStart"/>
+      <w:r>
+        <w:t>unsegmentable</w:t>
+      </w:r>
+      <w:proofErr w:type="spellEnd"/>
       <w:r>
         <w:t xml:space="preserve"> are tagged as one preposition, but </w:t>
       </w:r>
@@ -12421,8 +13345,17 @@
           <w:i/>
           <w:iCs/>
         </w:rPr>
-        <w:t>nota relationis</w:t>
-      </w:r>
+        <w:t xml:space="preserve">nota </w:t>
+      </w:r>
+      <w:proofErr w:type="spellStart"/>
+      <w:r>
+        <w:rPr>
+          <w:i/>
+          <w:iCs/>
+        </w:rPr>
+        <w:t>relationis</w:t>
+      </w:r>
+      <w:proofErr w:type="spellEnd"/>
       <w:r>
         <w:t xml:space="preserve"> and accusative marker </w:t>
       </w:r>
@@ -12442,7 +13375,15 @@
         <w:t>ⲙ̄ⲙⲟ</w:t>
       </w:r>
       <w:r>
-        <w:t xml:space="preserve"> is regarded as a preposition. </w:t>
+        <w:t xml:space="preserve"> </w:t>
+      </w:r>
+      <w:proofErr w:type="gramStart"/>
+      <w:r>
+        <w:t>is</w:t>
+      </w:r>
+      <w:proofErr w:type="gramEnd"/>
+      <w:r>
+        <w:t xml:space="preserve"> regarded as a preposition. </w:t>
       </w:r>
       <w:r>
         <w:t xml:space="preserve">The following examples illustrate these principles. </w:t>
@@ -12894,7 +13835,19 @@
         <w:t>and</w:t>
       </w:r>
       <w:r>
-        <w:t xml:space="preserve"> a large number of, mostly Greek origin, sentence modifying particles that tend to appear in the second, Wackernagel position as they do in Greek as well</w:t>
+        <w:t xml:space="preserve"> a </w:t>
+      </w:r>
+      <w:r>
+        <w:lastRenderedPageBreak/>
+        <w:t xml:space="preserve">large number of, mostly Greek origin, sentence modifying particles that tend to appear in the second, </w:t>
+      </w:r>
+      <w:proofErr w:type="spellStart"/>
+      <w:r>
+        <w:t>Wackernagel</w:t>
+      </w:r>
+      <w:proofErr w:type="spellEnd"/>
+      <w:r>
+        <w:t xml:space="preserve"> position as they do in Greek as well</w:t>
       </w:r>
       <w:r>
         <w:t xml:space="preserve"> </w:t>
@@ -12962,11 +13915,7 @@
         <w:t xml:space="preserve"> or even question marks, colons etc. if they are used, are all given the uniform tag PUNCT. </w:t>
       </w:r>
       <w:r>
-        <w:t xml:space="preserve">If decorations are </w:t>
-      </w:r>
-      <w:r>
-        <w:lastRenderedPageBreak/>
-        <w:t xml:space="preserve">tokenized (tildes, clusters of dots etc.), they may also be tagged as PUNCT, though refer to the tokenization guidelines for recommendations </w:t>
+        <w:t xml:space="preserve">If decorations are tokenized (tildes, clusters of dots etc.), they may also be tagged as PUNCT, though refer to the tokenization guidelines for recommendations </w:t>
       </w:r>
       <w:r>
         <w:t>on normalizing</w:t>
@@ -13144,8 +14093,13 @@
       <w:r>
         <w:t>Verbs (</w:t>
       </w:r>
-      <w:r>
-        <w:t>V[*]</w:t>
+      <w:proofErr w:type="gramStart"/>
+      <w:r>
+        <w:t>V[</w:t>
+      </w:r>
+      <w:proofErr w:type="gramEnd"/>
+      <w:r>
+        <w:t>*]</w:t>
       </w:r>
       <w:r>
         <w:t>)</w:t>
@@ -13165,7 +14119,23 @@
         <w:t>not including</w:t>
       </w:r>
       <w:r>
-        <w:t xml:space="preserve"> verboids, which receive a separate tag even in the coarse tagset due to their distinct syntax</w:t>
+        <w:t xml:space="preserve"> </w:t>
+      </w:r>
+      <w:proofErr w:type="spellStart"/>
+      <w:r>
+        <w:t>verboids</w:t>
+      </w:r>
+      <w:proofErr w:type="spellEnd"/>
+      <w:r>
+        <w:t xml:space="preserve">, which receive a separate tag even in the coarse </w:t>
+      </w:r>
+      <w:proofErr w:type="spellStart"/>
+      <w:r>
+        <w:t>tagset</w:t>
+      </w:r>
+      <w:proofErr w:type="spellEnd"/>
+      <w:r>
+        <w:t xml:space="preserve"> due to their distinct syntax</w:t>
       </w:r>
       <w:r>
         <w:t xml:space="preserve"> (see the tag VBD)</w:t>
@@ -13174,7 +14144,23 @@
         <w:t xml:space="preserve">. </w:t>
       </w:r>
       <w:r>
-        <w:t xml:space="preserve">In the fine-grained tagset, normal verb forms (V) are distinguished from stative verb forms (VSTAT) and imperatives (VIMP) as shown in the examples below. </w:t>
+        <w:t xml:space="preserve">In the fine-grained </w:t>
+      </w:r>
+      <w:proofErr w:type="spellStart"/>
+      <w:r>
+        <w:t>tagset</w:t>
+      </w:r>
+      <w:proofErr w:type="spellEnd"/>
+      <w:r>
+        <w:t xml:space="preserve">, normal verb forms (V) are distinguished from </w:t>
+      </w:r>
+      <w:proofErr w:type="spellStart"/>
+      <w:r>
+        <w:t>stative</w:t>
+      </w:r>
+      <w:proofErr w:type="spellEnd"/>
+      <w:r>
+        <w:t xml:space="preserve"> verb forms (VSTAT) and imperatives (VIMP) as shown in the examples below. </w:t>
       </w:r>
       <w:r>
         <w:t>Note that verbal infinitives in the durative present are still tagged as verbs</w:t>
@@ -13608,6 +14594,7 @@
           <w:rFonts w:ascii="Antinoou" w:eastAsia="Arial Unicode MS" w:hAnsi="Antinoou" w:cs="Times New Roman"/>
           <w:lang w:val="co-FR"/>
         </w:rPr>
+        <w:lastRenderedPageBreak/>
         <w:t>ⲧⲉⲧⲛ</w:t>
       </w:r>
       <w:r>
@@ -13699,7 +14686,21 @@
         <w:rPr>
           <w:rFonts w:asciiTheme="majorBidi" w:eastAsia="Arial Unicode MS" w:hAnsiTheme="majorBidi" w:cstheme="majorBidi"/>
         </w:rPr>
-        <w:t xml:space="preserve">the presuffixal form of </w:t>
+        <w:t xml:space="preserve">the </w:t>
+      </w:r>
+      <w:proofErr w:type="spellStart"/>
+      <w:r>
+        <w:rPr>
+          <w:rFonts w:asciiTheme="majorBidi" w:eastAsia="Arial Unicode MS" w:hAnsiTheme="majorBidi" w:cstheme="majorBidi"/>
+        </w:rPr>
+        <w:t>presuffixal</w:t>
+      </w:r>
+      <w:proofErr w:type="spellEnd"/>
+      <w:r>
+        <w:rPr>
+          <w:rFonts w:asciiTheme="majorBidi" w:eastAsia="Arial Unicode MS" w:hAnsiTheme="majorBidi" w:cstheme="majorBidi"/>
+        </w:rPr>
+        <w:t xml:space="preserve"> form of </w:t>
       </w:r>
       <w:r>
         <w:rPr>
@@ -13786,15 +14787,7 @@
           <w:rFonts w:asciiTheme="majorBidi" w:eastAsia="Arial Unicode MS" w:hAnsiTheme="majorBidi" w:cstheme="majorBidi"/>
           <w:lang w:val="co-FR"/>
         </w:rPr>
-        <w:t xml:space="preserve">For compound verbs (see §180 in Layton), the entire compund is considered “a single unit in boundness, syntax, and meaning.”  Therefore, the entire compound is tagged V.  </w:t>
-      </w:r>
-      <w:r>
-        <w:rPr>
-          <w:rFonts w:asciiTheme="majorBidi" w:eastAsia="Arial Unicode MS" w:hAnsiTheme="majorBidi" w:cstheme="majorBidi"/>
-          <w:lang w:val="co-FR"/>
-        </w:rPr>
-        <w:lastRenderedPageBreak/>
-        <w:t xml:space="preserve">The components of the compound may be annotated further on a morph level annotation.  (See Transcription guidelines for more information on bound groups, morphemes, and word segmentation.)  Common examples include compound verbs formed with ϯ-, </w:t>
+        <w:t xml:space="preserve">For compound verbs (see §180 in Layton), the entire compund is considered “a single unit in boundness, syntax, and meaning.”  Therefore, the entire compound is tagged V.  The components of the compound may be annotated further on a morph level annotation.  (See Transcription guidelines for more information on bound groups, morphemes, and word segmentation.)  Common examples include compound verbs formed with ϯ-, </w:t>
       </w:r>
       <w:r>
         <w:rPr>
@@ -13923,15 +14916,18 @@
         </w:rPr>
         <w:t>/V</w:t>
       </w:r>
-      <w:bookmarkStart w:id="0" w:name="_GoBack"/>
-      <w:bookmarkEnd w:id="0"/>
     </w:p>
     <w:p>
       <w:pPr>
         <w:pStyle w:val="Heading3"/>
       </w:pPr>
-      <w:r>
-        <w:t>Verboids (</w:t>
+      <w:proofErr w:type="spellStart"/>
+      <w:r>
+        <w:t>Verboids</w:t>
+      </w:r>
+      <w:proofErr w:type="spellEnd"/>
+      <w:r>
+        <w:t xml:space="preserve"> (</w:t>
       </w:r>
       <w:r>
         <w:t>VBD</w:t>
@@ -13948,7 +14944,15 @@
         </w:rPr>
       </w:pPr>
       <w:r>
-        <w:t xml:space="preserve">The category VBD is given to a small class of suffixally inflected predicates described in Layton (2004: </w:t>
+        <w:t xml:space="preserve">The category VBD is given to a small class of </w:t>
+      </w:r>
+      <w:proofErr w:type="spellStart"/>
+      <w:r>
+        <w:t>suffixally</w:t>
+      </w:r>
+      <w:proofErr w:type="spellEnd"/>
+      <w:r>
+        <w:t xml:space="preserve"> inflected predicates described in Layton (2004: </w:t>
       </w:r>
       <w:r>
         <w:t>297-304</w:t>
@@ -13994,7 +14998,15 @@
         <w:t xml:space="preserve"> </w:t>
       </w:r>
       <w:r>
-        <w:t xml:space="preserve">‘be good’ etc., but not including possessive existentials of the type </w:t>
+        <w:t xml:space="preserve">‘be good’ etc., but not including possessive </w:t>
+      </w:r>
+      <w:proofErr w:type="spellStart"/>
+      <w:r>
+        <w:t>existentials</w:t>
+      </w:r>
+      <w:proofErr w:type="spellEnd"/>
+      <w:r>
+        <w:t xml:space="preserve"> of the type </w:t>
       </w:r>
       <w:r>
         <w:rPr>
@@ -14019,7 +15031,21 @@
         <w:rPr>
           <w:rFonts w:asciiTheme="majorBidi" w:eastAsia="Arial Unicode MS" w:hAnsiTheme="majorBidi" w:cstheme="majorBidi"/>
         </w:rPr>
-        <w:t xml:space="preserve"> The personal suffix following a VBD is tagged as its subject, i.e. PPERS (or simply PPER in the coarse tagset).</w:t>
+        <w:t xml:space="preserve"> The personal suffix following a VBD is tagged as its subject, i.e. PPERS (or simply PPER in the coarse </w:t>
+      </w:r>
+      <w:proofErr w:type="spellStart"/>
+      <w:r>
+        <w:rPr>
+          <w:rFonts w:asciiTheme="majorBidi" w:eastAsia="Arial Unicode MS" w:hAnsiTheme="majorBidi" w:cstheme="majorBidi"/>
+        </w:rPr>
+        <w:t>tagset</w:t>
+      </w:r>
+      <w:proofErr w:type="spellEnd"/>
+      <w:r>
+        <w:rPr>
+          <w:rFonts w:asciiTheme="majorBidi" w:eastAsia="Arial Unicode MS" w:hAnsiTheme="majorBidi" w:cstheme="majorBidi"/>
+        </w:rPr>
+        <w:t>).</w:t>
       </w:r>
     </w:p>
     <w:p>
@@ -14207,14 +15233,62 @@
       <w:r>
         <w:t xml:space="preserve">Layton, Bentley (2004), </w:t>
       </w:r>
+      <w:proofErr w:type="gramStart"/>
       <w:r>
         <w:rPr>
           <w:i/>
         </w:rPr>
-        <w:t>A Coptic Grammar</w:t>
-      </w:r>
-      <w:r>
-        <w:t xml:space="preserve">. Second Edition, Revised and Expanded. (Porta linguarum orientalium 20.) Wiesbaden: Harrassowitz. </w:t>
+        <w:t>A</w:t>
+      </w:r>
+      <w:proofErr w:type="gramEnd"/>
+      <w:r>
+        <w:rPr>
+          <w:i/>
+        </w:rPr>
+        <w:t xml:space="preserve"> Coptic Grammar</w:t>
+      </w:r>
+      <w:r>
+        <w:t xml:space="preserve">. </w:t>
+      </w:r>
+      <w:proofErr w:type="gramStart"/>
+      <w:r>
+        <w:t>Second Edition, Revised and Expanded.</w:t>
+      </w:r>
+      <w:proofErr w:type="gramEnd"/>
+      <w:r>
+        <w:t xml:space="preserve"> </w:t>
+      </w:r>
+      <w:proofErr w:type="gramStart"/>
+      <w:r>
+        <w:t xml:space="preserve">(Porta </w:t>
+      </w:r>
+      <w:proofErr w:type="spellStart"/>
+      <w:r>
+        <w:t>linguarum</w:t>
+      </w:r>
+      <w:proofErr w:type="spellEnd"/>
+      <w:r>
+        <w:t xml:space="preserve"> </w:t>
+      </w:r>
+      <w:proofErr w:type="spellStart"/>
+      <w:r>
+        <w:t>orientalium</w:t>
+      </w:r>
+      <w:proofErr w:type="spellEnd"/>
+      <w:r>
+        <w:t xml:space="preserve"> 20.)</w:t>
+      </w:r>
+      <w:proofErr w:type="gramEnd"/>
+      <w:r>
+        <w:t xml:space="preserve"> Wiesbaden: </w:t>
+      </w:r>
+      <w:proofErr w:type="spellStart"/>
+      <w:r>
+        <w:t>Harrassowitz</w:t>
+      </w:r>
+      <w:proofErr w:type="spellEnd"/>
+      <w:r>
+        <w:t xml:space="preserve">. </w:t>
       </w:r>
     </w:p>
     <w:p>
@@ -14223,9 +15297,15 @@
         <w:ind w:left="284" w:hanging="284"/>
         <w:jc w:val="both"/>
       </w:pPr>
-      <w:r>
-        <w:t xml:space="preserve">Schmid, Helmut (1994), Probabilistic part-of-speech tagging using decision trees. </w:t>
-      </w:r>
+      <w:proofErr w:type="spellStart"/>
+      <w:r>
+        <w:t>Schmid</w:t>
+      </w:r>
+      <w:proofErr w:type="spellEnd"/>
+      <w:r>
+        <w:t xml:space="preserve">, Helmut (1994), Probabilistic part-of-speech tagging using decision trees. </w:t>
+      </w:r>
+      <w:proofErr w:type="gramStart"/>
       <w:r>
         <w:rPr>
           <w:i/>
@@ -14233,7 +15313,11 @@
         <w:t>Proceedings of the Conference on New Methods in Language Processing</w:t>
       </w:r>
       <w:r>
-        <w:t xml:space="preserve">. Manchester, UK, 44–49. </w:t>
+        <w:t>.</w:t>
+      </w:r>
+      <w:proofErr w:type="gramEnd"/>
+      <w:r>
+        <w:t xml:space="preserve"> Manchester, UK, 44–49. </w:t>
       </w:r>
     </w:p>
     <w:p>
@@ -14242,17 +15326,73 @@
         <w:ind w:left="284" w:hanging="284"/>
         <w:jc w:val="both"/>
       </w:pPr>
-      <w:r>
-        <w:t xml:space="preserve">Shisha-Halevy, Ariel. 1988. </w:t>
+      <w:proofErr w:type="gramStart"/>
+      <w:r>
+        <w:t>Shisha-Halevy, Ariel.</w:t>
+      </w:r>
+      <w:proofErr w:type="gramEnd"/>
+      <w:r>
+        <w:t xml:space="preserve"> 1988. </w:t>
       </w:r>
       <w:r>
         <w:rPr>
           <w:i/>
         </w:rPr>
-        <w:t>Coptic Grammatical Chrestomathy. A Course for Academic and Private Study</w:t>
-      </w:r>
-      <w:r>
-        <w:t xml:space="preserve">. (Orientalia Lovaniensia Analecta 30.) Leuven: Peeters. </w:t>
+        <w:t xml:space="preserve">Coptic Grammatical Chrestomathy. </w:t>
+      </w:r>
+      <w:proofErr w:type="gramStart"/>
+      <w:r>
+        <w:rPr>
+          <w:i/>
+        </w:rPr>
+        <w:t>A Course for Academic and Private Study</w:t>
+      </w:r>
+      <w:r>
+        <w:t>.</w:t>
+      </w:r>
+      <w:proofErr w:type="gramEnd"/>
+      <w:r>
+        <w:t xml:space="preserve"> </w:t>
+      </w:r>
+      <w:proofErr w:type="gramStart"/>
+      <w:r>
+        <w:t>(</w:t>
+      </w:r>
+      <w:proofErr w:type="spellStart"/>
+      <w:r>
+        <w:t>Orientalia</w:t>
+      </w:r>
+      <w:proofErr w:type="spellEnd"/>
+      <w:r>
+        <w:t xml:space="preserve"> </w:t>
+      </w:r>
+      <w:proofErr w:type="spellStart"/>
+      <w:r>
+        <w:t>Lovaniensia</w:t>
+      </w:r>
+      <w:proofErr w:type="spellEnd"/>
+      <w:r>
+        <w:t xml:space="preserve"> </w:t>
+      </w:r>
+      <w:proofErr w:type="spellStart"/>
+      <w:r>
+        <w:t>Analecta</w:t>
+      </w:r>
+      <w:proofErr w:type="spellEnd"/>
+      <w:r>
+        <w:t xml:space="preserve"> 30.)</w:t>
+      </w:r>
+      <w:proofErr w:type="gramEnd"/>
+      <w:r>
+        <w:t xml:space="preserve"> Leuven: </w:t>
+      </w:r>
+      <w:proofErr w:type="spellStart"/>
+      <w:r>
+        <w:t>Peeters</w:t>
+      </w:r>
+      <w:proofErr w:type="spellEnd"/>
+      <w:r>
+        <w:t xml:space="preserve">. </w:t>
       </w:r>
     </w:p>
     <w:p/>
@@ -14268,7 +15408,7 @@
 </file>
 
 <file path=word/endnotes.xml><?xml version="1.0" encoding="utf-8"?>
-<w:endnotes xmlns:wpc="http://schemas.microsoft.com/office/word/2010/wordprocessingCanvas" xmlns:mo="http://schemas.microsoft.com/office/mac/office/2008/main" xmlns:mc="http://schemas.openxmlformats.org/markup-compatibility/2006" xmlns:mv="urn:schemas-microsoft-com:mac:vml" xmlns:o="urn:schemas-microsoft-com:office:office" xmlns:r="http://schemas.openxmlformats.org/officeDocument/2006/relationships" xmlns:m="http://schemas.openxmlformats.org/officeDocument/2006/math" xmlns:v="urn:schemas-microsoft-com:vml" xmlns:wp14="http://schemas.microsoft.com/office/word/2010/wordprocessingDrawing" xmlns:wp="http://schemas.openxmlformats.org/drawingml/2006/wordprocessingDrawing" xmlns:w10="urn:schemas-microsoft-com:office:word" xmlns:w="http://schemas.openxmlformats.org/wordprocessingml/2006/main" xmlns:w14="http://schemas.microsoft.com/office/word/2010/wordml" xmlns:wpg="http://schemas.microsoft.com/office/word/2010/wordprocessingGroup" xmlns:wpi="http://schemas.microsoft.com/office/word/2010/wordprocessingInk" xmlns:wne="http://schemas.microsoft.com/office/word/2006/wordml" xmlns:wps="http://schemas.microsoft.com/office/word/2010/wordprocessingShape" mc:Ignorable="w14 wp14">
+<w:endnotes xmlns:wpc="http://schemas.microsoft.com/office/word/2010/wordprocessingCanvas" xmlns:mc="http://schemas.openxmlformats.org/markup-compatibility/2006" xmlns:o="urn:schemas-microsoft-com:office:office" xmlns:r="http://schemas.openxmlformats.org/officeDocument/2006/relationships" xmlns:m="http://schemas.openxmlformats.org/officeDocument/2006/math" xmlns:v="urn:schemas-microsoft-com:vml" xmlns:wp14="http://schemas.microsoft.com/office/word/2010/wordprocessingDrawing" xmlns:wp="http://schemas.openxmlformats.org/drawingml/2006/wordprocessingDrawing" xmlns:w10="urn:schemas-microsoft-com:office:word" xmlns:w="http://schemas.openxmlformats.org/wordprocessingml/2006/main" xmlns:w14="http://schemas.microsoft.com/office/word/2010/wordml" xmlns:wpg="http://schemas.microsoft.com/office/word/2010/wordprocessingGroup" xmlns:wpi="http://schemas.microsoft.com/office/word/2010/wordprocessingInk" xmlns:wne="http://schemas.microsoft.com/office/word/2006/wordml" xmlns:wps="http://schemas.microsoft.com/office/word/2010/wordprocessingShape" mc:Ignorable="w14 wp14">
   <w:endnote w:type="separator" w:id="-1">
     <w:p>
       <w:pPr>
@@ -14293,7 +15433,7 @@
 </file>
 
 <file path=word/footer1.xml><?xml version="1.0" encoding="utf-8"?>
-<w:ftr xmlns:wpc="http://schemas.microsoft.com/office/word/2010/wordprocessingCanvas" xmlns:mo="http://schemas.microsoft.com/office/mac/office/2008/main" xmlns:mc="http://schemas.openxmlformats.org/markup-compatibility/2006" xmlns:mv="urn:schemas-microsoft-com:mac:vml" xmlns:o="urn:schemas-microsoft-com:office:office" xmlns:r="http://schemas.openxmlformats.org/officeDocument/2006/relationships" xmlns:m="http://schemas.openxmlformats.org/officeDocument/2006/math" xmlns:v="urn:schemas-microsoft-com:vml" xmlns:wp14="http://schemas.microsoft.com/office/word/2010/wordprocessingDrawing" xmlns:wp="http://schemas.openxmlformats.org/drawingml/2006/wordprocessingDrawing" xmlns:w10="urn:schemas-microsoft-com:office:word" xmlns:w="http://schemas.openxmlformats.org/wordprocessingml/2006/main" xmlns:w14="http://schemas.microsoft.com/office/word/2010/wordml" xmlns:wpg="http://schemas.microsoft.com/office/word/2010/wordprocessingGroup" xmlns:wpi="http://schemas.microsoft.com/office/word/2010/wordprocessingInk" xmlns:wne="http://schemas.microsoft.com/office/word/2006/wordml" xmlns:wps="http://schemas.microsoft.com/office/word/2010/wordprocessingShape" mc:Ignorable="w14 wp14">
+<w:ftr xmlns:wpc="http://schemas.microsoft.com/office/word/2010/wordprocessingCanvas" xmlns:mc="http://schemas.openxmlformats.org/markup-compatibility/2006" xmlns:o="urn:schemas-microsoft-com:office:office" xmlns:r="http://schemas.openxmlformats.org/officeDocument/2006/relationships" xmlns:m="http://schemas.openxmlformats.org/officeDocument/2006/math" xmlns:v="urn:schemas-microsoft-com:vml" xmlns:wp14="http://schemas.microsoft.com/office/word/2010/wordprocessingDrawing" xmlns:wp="http://schemas.openxmlformats.org/drawingml/2006/wordprocessingDrawing" xmlns:w10="urn:schemas-microsoft-com:office:word" xmlns:w="http://schemas.openxmlformats.org/wordprocessingml/2006/main" xmlns:w14="http://schemas.microsoft.com/office/word/2010/wordml" xmlns:wpg="http://schemas.microsoft.com/office/word/2010/wordprocessingGroup" xmlns:wpi="http://schemas.microsoft.com/office/word/2010/wordprocessingInk" xmlns:wne="http://schemas.microsoft.com/office/word/2006/wordml" xmlns:wps="http://schemas.microsoft.com/office/word/2010/wordprocessingShape" mc:Ignorable="w14 wp14">
   <w:sdt>
     <w:sdtPr>
       <w:id w:val="-1287186687"/>
@@ -14326,7 +15466,7 @@
           <w:rPr>
             <w:noProof/>
           </w:rPr>
-          <w:t>12</w:t>
+          <w:t>1</w:t>
         </w:r>
         <w:r>
           <w:rPr>
@@ -14346,7 +15486,7 @@
 </file>
 
 <file path=word/footnotes.xml><?xml version="1.0" encoding="utf-8"?>
-<w:footnotes xmlns:wpc="http://schemas.microsoft.com/office/word/2010/wordprocessingCanvas" xmlns:mo="http://schemas.microsoft.com/office/mac/office/2008/main" xmlns:mc="http://schemas.openxmlformats.org/markup-compatibility/2006" xmlns:mv="urn:schemas-microsoft-com:mac:vml" xmlns:o="urn:schemas-microsoft-com:office:office" xmlns:r="http://schemas.openxmlformats.org/officeDocument/2006/relationships" xmlns:m="http://schemas.openxmlformats.org/officeDocument/2006/math" xmlns:v="urn:schemas-microsoft-com:vml" xmlns:wp14="http://schemas.microsoft.com/office/word/2010/wordprocessingDrawing" xmlns:wp="http://schemas.openxmlformats.org/drawingml/2006/wordprocessingDrawing" xmlns:w10="urn:schemas-microsoft-com:office:word" xmlns:w="http://schemas.openxmlformats.org/wordprocessingml/2006/main" xmlns:w14="http://schemas.microsoft.com/office/word/2010/wordml" xmlns:wpg="http://schemas.microsoft.com/office/word/2010/wordprocessingGroup" xmlns:wpi="http://schemas.microsoft.com/office/word/2010/wordprocessingInk" xmlns:wne="http://schemas.microsoft.com/office/word/2006/wordml" xmlns:wps="http://schemas.microsoft.com/office/word/2010/wordprocessingShape" mc:Ignorable="w14 wp14">
+<w:footnotes xmlns:wpc="http://schemas.microsoft.com/office/word/2010/wordprocessingCanvas" xmlns:mc="http://schemas.openxmlformats.org/markup-compatibility/2006" xmlns:o="urn:schemas-microsoft-com:office:office" xmlns:r="http://schemas.openxmlformats.org/officeDocument/2006/relationships" xmlns:m="http://schemas.openxmlformats.org/officeDocument/2006/math" xmlns:v="urn:schemas-microsoft-com:vml" xmlns:wp14="http://schemas.microsoft.com/office/word/2010/wordprocessingDrawing" xmlns:wp="http://schemas.openxmlformats.org/drawingml/2006/wordprocessingDrawing" xmlns:w10="urn:schemas-microsoft-com:office:word" xmlns:w="http://schemas.openxmlformats.org/wordprocessingml/2006/main" xmlns:w14="http://schemas.microsoft.com/office/word/2010/wordml" xmlns:wpg="http://schemas.microsoft.com/office/word/2010/wordprocessingGroup" xmlns:wpi="http://schemas.microsoft.com/office/word/2010/wordprocessingInk" xmlns:wne="http://schemas.microsoft.com/office/word/2006/wordml" xmlns:wps="http://schemas.microsoft.com/office/word/2010/wordprocessingShape" mc:Ignorable="w14 wp14">
   <w:footnote w:type="separator" w:id="-1">
     <w:p>
       <w:pPr>
@@ -14371,7 +15511,7 @@
 </file>
 
 <file path=word/numbering.xml><?xml version="1.0" encoding="utf-8"?>
-<w:numbering xmlns:wpc="http://schemas.microsoft.com/office/word/2010/wordprocessingCanvas" xmlns:mo="http://schemas.microsoft.com/office/mac/office/2008/main" xmlns:mc="http://schemas.openxmlformats.org/markup-compatibility/2006" xmlns:mv="urn:schemas-microsoft-com:mac:vml" xmlns:o="urn:schemas-microsoft-com:office:office" xmlns:r="http://schemas.openxmlformats.org/officeDocument/2006/relationships" xmlns:m="http://schemas.openxmlformats.org/officeDocument/2006/math" xmlns:v="urn:schemas-microsoft-com:vml" xmlns:wp14="http://schemas.microsoft.com/office/word/2010/wordprocessingDrawing" xmlns:wp="http://schemas.openxmlformats.org/drawingml/2006/wordprocessingDrawing" xmlns:w10="urn:schemas-microsoft-com:office:word" xmlns:w="http://schemas.openxmlformats.org/wordprocessingml/2006/main" xmlns:w14="http://schemas.microsoft.com/office/word/2010/wordml" xmlns:wpg="http://schemas.microsoft.com/office/word/2010/wordprocessingGroup" xmlns:wpi="http://schemas.microsoft.com/office/word/2010/wordprocessingInk" xmlns:wne="http://schemas.microsoft.com/office/word/2006/wordml" xmlns:wps="http://schemas.microsoft.com/office/word/2010/wordprocessingShape" mc:Ignorable="w14 wp14">
+<w:numbering xmlns:wpc="http://schemas.microsoft.com/office/word/2010/wordprocessingCanvas" xmlns:mc="http://schemas.openxmlformats.org/markup-compatibility/2006" xmlns:o="urn:schemas-microsoft-com:office:office" xmlns:r="http://schemas.openxmlformats.org/officeDocument/2006/relationships" xmlns:m="http://schemas.openxmlformats.org/officeDocument/2006/math" xmlns:v="urn:schemas-microsoft-com:vml" xmlns:wp14="http://schemas.microsoft.com/office/word/2010/wordprocessingDrawing" xmlns:wp="http://schemas.openxmlformats.org/drawingml/2006/wordprocessingDrawing" xmlns:w10="urn:schemas-microsoft-com:office:word" xmlns:w="http://schemas.openxmlformats.org/wordprocessingml/2006/main" xmlns:w14="http://schemas.microsoft.com/office/word/2010/wordml" xmlns:wpg="http://schemas.microsoft.com/office/word/2010/wordprocessingGroup" xmlns:wpi="http://schemas.microsoft.com/office/word/2010/wordprocessingInk" xmlns:wne="http://schemas.microsoft.com/office/word/2006/wordml" xmlns:wps="http://schemas.microsoft.com/office/word/2010/wordprocessingShape" mc:Ignorable="w14 wp14">
   <w:abstractNum w:abstractNumId="0">
     <w:nsid w:val="03E47A85"/>
     <w:multiLevelType w:val="hybridMultilevel"/>
@@ -17218,7 +18358,7 @@
       </w:pPr>
     </w:pPrDefault>
   </w:docDefaults>
-  <w:latentStyles w:defLockedState="0" w:defUIPriority="99" w:defSemiHidden="1" w:defUnhideWhenUsed="1" w:defQFormat="0" w:count="276">
+  <w:latentStyles w:defLockedState="0" w:defUIPriority="99" w:defSemiHidden="1" w:defUnhideWhenUsed="1" w:defQFormat="0" w:count="267">
     <w:lsdException w:name="Normal" w:semiHidden="0" w:uiPriority="0" w:unhideWhenUsed="0" w:qFormat="1"/>
     <w:lsdException w:name="heading 1" w:semiHidden="0" w:uiPriority="9" w:unhideWhenUsed="0" w:qFormat="1"/>
     <w:lsdException w:name="heading 2" w:uiPriority="9" w:qFormat="1"/>
@@ -17447,6 +18587,7 @@
   <w:style w:type="character" w:default="1" w:styleId="DefaultParagraphFont">
     <w:name w:val="Default Paragraph Font"/>
     <w:uiPriority w:val="1"/>
+    <w:semiHidden/>
     <w:unhideWhenUsed/>
   </w:style>
   <w:style w:type="table" w:default="1" w:styleId="TableNormal">
@@ -17699,7 +18840,7 @@
 </file>
 
 <file path=word/stylesWithEffects.xml><?xml version="1.0" encoding="utf-8"?>
-<w:styles xmlns:wpc="http://schemas.microsoft.com/office/word/2010/wordprocessingCanvas" xmlns:mo="http://schemas.microsoft.com/office/mac/office/2008/main" xmlns:mc="http://schemas.openxmlformats.org/markup-compatibility/2006" xmlns:mv="urn:schemas-microsoft-com:mac:vml" xmlns:o="urn:schemas-microsoft-com:office:office" xmlns:r="http://schemas.openxmlformats.org/officeDocument/2006/relationships" xmlns:m="http://schemas.openxmlformats.org/officeDocument/2006/math" xmlns:v="urn:schemas-microsoft-com:vml" xmlns:wp14="http://schemas.microsoft.com/office/word/2010/wordprocessingDrawing" xmlns:wp="http://schemas.openxmlformats.org/drawingml/2006/wordprocessingDrawing" xmlns:w10="urn:schemas-microsoft-com:office:word" xmlns:w="http://schemas.openxmlformats.org/wordprocessingml/2006/main" xmlns:w14="http://schemas.microsoft.com/office/word/2010/wordml" xmlns:wpg="http://schemas.microsoft.com/office/word/2010/wordprocessingGroup" xmlns:wpi="http://schemas.microsoft.com/office/word/2010/wordprocessingInk" xmlns:wne="http://schemas.microsoft.com/office/word/2006/wordml" xmlns:wps="http://schemas.microsoft.com/office/word/2010/wordprocessingShape" mc:Ignorable="w14 wp14">
+<w:styles xmlns:wpc="http://schemas.microsoft.com/office/word/2010/wordprocessingCanvas" xmlns:mc="http://schemas.openxmlformats.org/markup-compatibility/2006" xmlns:o="urn:schemas-microsoft-com:office:office" xmlns:r="http://schemas.openxmlformats.org/officeDocument/2006/relationships" xmlns:m="http://schemas.openxmlformats.org/officeDocument/2006/math" xmlns:v="urn:schemas-microsoft-com:vml" xmlns:wp14="http://schemas.microsoft.com/office/word/2010/wordprocessingDrawing" xmlns:wp="http://schemas.openxmlformats.org/drawingml/2006/wordprocessingDrawing" xmlns:w10="urn:schemas-microsoft-com:office:word" xmlns:w="http://schemas.openxmlformats.org/wordprocessingml/2006/main" xmlns:w14="http://schemas.microsoft.com/office/word/2010/wordml" xmlns:wpg="http://schemas.microsoft.com/office/word/2010/wordprocessingGroup" xmlns:wpi="http://schemas.microsoft.com/office/word/2010/wordprocessingInk" xmlns:wne="http://schemas.microsoft.com/office/word/2006/wordml" xmlns:wps="http://schemas.microsoft.com/office/word/2010/wordprocessingShape" mc:Ignorable="w14 wp14">
   <w:docDefaults>
     <w:rPrDefault>
       <w:rPr>
@@ -17715,7 +18856,7 @@
       </w:pPr>
     </w:pPrDefault>
   </w:docDefaults>
-  <w:latentStyles w:defLockedState="0" w:defUIPriority="99" w:defSemiHidden="1" w:defUnhideWhenUsed="1" w:defQFormat="0" w:count="276">
+  <w:latentStyles w:defLockedState="0" w:defUIPriority="99" w:defSemiHidden="1" w:defUnhideWhenUsed="1" w:defQFormat="0" w:count="267">
     <w:lsdException w:name="Normal" w:semiHidden="0" w:uiPriority="0" w:unhideWhenUsed="0" w:qFormat="1"/>
     <w:lsdException w:name="heading 1" w:semiHidden="0" w:uiPriority="9" w:unhideWhenUsed="0" w:qFormat="1"/>
     <w:lsdException w:name="heading 2" w:uiPriority="9" w:qFormat="1"/>
@@ -17944,6 +19085,7 @@
   <w:style w:type="character" w:default="1" w:styleId="DefaultParagraphFont">
     <w:name w:val="Default Paragraph Font"/>
     <w:uiPriority w:val="1"/>
+    <w:semiHidden/>
     <w:unhideWhenUsed/>
   </w:style>
   <w:style w:type="table" w:default="1" w:styleId="TableNormal">
@@ -18485,7 +19627,7 @@
 </file>
 
 <file path=customXml/itemProps1.xml><?xml version="1.0" encoding="utf-8"?>
-<ds:datastoreItem xmlns:ds="http://schemas.openxmlformats.org/officeDocument/2006/customXml" ds:itemID="{26A8701D-E547-0348-8EA6-DA7581A734AB}">
+<ds:datastoreItem xmlns:ds="http://schemas.openxmlformats.org/officeDocument/2006/customXml" ds:itemID="{7A9E5121-2696-451A-BA62-D73BAA0F0905}">
   <ds:schemaRefs>
     <ds:schemaRef ds:uri="http://schemas.openxmlformats.org/officeDocument/2006/bibliography"/>
   </ds:schemaRefs>

</xml_diff>